<commit_message>
Made some figures smaller
</commit_message>
<xml_diff>
--- a/Dissertation/diagrams/stage-dag.docx
+++ b/Dissertation/diagrams/stage-dag.docx
@@ -3,254 +3,81 @@
 <w:document xmlns:wpc="http://schemas.microsoft.com/office/word/2010/wordprocessingCanvas" xmlns:cx="http://schemas.microsoft.com/office/drawing/2014/chartex" xmlns:cx1="http://schemas.microsoft.com/office/drawing/2015/9/8/chartex" xmlns:cx2="http://schemas.microsoft.com/office/drawing/2015/10/21/chartex" xmlns:cx3="http://schemas.microsoft.com/office/drawing/2016/5/9/chartex" xmlns:cx4="http://schemas.microsoft.com/office/drawing/2016/5/10/chartex" xmlns:cx5="http://schemas.microsoft.com/office/drawing/2016/5/11/chartex" xmlns:cx6="http://schemas.microsoft.com/office/drawing/2016/5/12/chartex" xmlns:cx7="http://schemas.microsoft.com/office/drawing/2016/5/13/chartex" xmlns:cx8="http://schemas.microsoft.com/office/drawing/2016/5/14/chartex" xmlns:mc="http://schemas.openxmlformats.org/markup-compatibility/2006" xmlns:aink="http://schemas.microsoft.com/office/drawing/2016/ink" xmlns:am3d="http://schemas.microsoft.com/office/drawing/2017/model3d" xmlns:o="urn:schemas-microsoft-com:office:office" xmlns:r="http://schemas.openxmlformats.org/officeDocument/2006/relationships" xmlns:m="http://schemas.openxmlformats.org/officeDocument/2006/math" xmlns:v="urn:schemas-microsoft-com:vml" xmlns:wp14="http://schemas.microsoft.com/office/word/2010/wordprocessingDrawing" xmlns:wp="http://schemas.openxmlformats.org/drawingml/2006/wordprocessingDrawing" xmlns:w10="urn:schemas-microsoft-com:office:word" xmlns:w="http://schemas.openxmlformats.org/wordprocessingml/2006/main" xmlns:w14="http://schemas.microsoft.com/office/word/2010/wordml" xmlns:w15="http://schemas.microsoft.com/office/word/2012/wordml" xmlns:w16cid="http://schemas.microsoft.com/office/word/2016/wordml/cid" xmlns:w16se="http://schemas.microsoft.com/office/word/2015/wordml/symex" xmlns:wpg="http://schemas.microsoft.com/office/word/2010/wordprocessingGroup" xmlns:wpi="http://schemas.microsoft.com/office/word/2010/wordprocessingInk" xmlns:wne="http://schemas.microsoft.com/office/word/2006/wordml" xmlns:wps="http://schemas.microsoft.com/office/word/2010/wordprocessingShape" mc:Ignorable="w14 w15 w16se w16cid wp14">
   <w:body>
     <w:p>
+      <w:bookmarkStart w:id="0" w:name="_GoBack"/>
+      <w:bookmarkEnd w:id="0"/>
       <w:r>
         <w:rPr>
           <w:noProof/>
         </w:rPr>
         <mc:AlternateContent>
-          <mc:Choice Requires="wpg">
+          <mc:Choice Requires="wps">
             <w:drawing>
-              <wp:anchor distT="0" distB="0" distL="114300" distR="114300" simplePos="0" relativeHeight="251740160" behindDoc="0" locked="0" layoutInCell="1" allowOverlap="1">
+              <wp:anchor distT="0" distB="0" distL="114300" distR="114300" simplePos="0" relativeHeight="251739136" behindDoc="0" locked="0" layoutInCell="1" allowOverlap="1" wp14:anchorId="45AAAEE7" wp14:editId="1A82ECF2">
                 <wp:simplePos x="0" y="0"/>
                 <wp:positionH relativeFrom="column">
-                  <wp:posOffset>-48769</wp:posOffset>
+                  <wp:posOffset>886460</wp:posOffset>
                 </wp:positionH>
                 <wp:positionV relativeFrom="paragraph">
-                  <wp:posOffset>2803072</wp:posOffset>
+                  <wp:posOffset>5418131</wp:posOffset>
                 </wp:positionV>
-                <wp:extent cx="6083796" cy="2918187"/>
-                <wp:effectExtent l="12700" t="12700" r="12700" b="3175"/>
+                <wp:extent cx="1068705" cy="283845"/>
+                <wp:effectExtent l="0" t="0" r="0" b="0"/>
                 <wp:wrapNone/>
-                <wp:docPr id="96" name="Group 96"/>
+                <wp:docPr id="93" name="Text Box 93"/>
                 <wp:cNvGraphicFramePr/>
                 <a:graphic xmlns:a="http://schemas.openxmlformats.org/drawingml/2006/main">
-                  <a:graphicData uri="http://schemas.microsoft.com/office/word/2010/wordprocessingGroup">
-                    <wpg:wgp>
-                      <wpg:cNvGrpSpPr/>
-                      <wpg:grpSpPr>
+                  <a:graphicData uri="http://schemas.microsoft.com/office/word/2010/wordprocessingShape">
+                    <wps:wsp>
+                      <wps:cNvSpPr txBox="1"/>
+                      <wps:spPr>
                         <a:xfrm>
                           <a:off x="0" y="0"/>
-                          <a:ext cx="6083796" cy="2918187"/>
-                          <a:chOff x="0" y="0"/>
-                          <a:chExt cx="6083796" cy="2918187"/>
+                          <a:ext cx="1068705" cy="283845"/>
                         </a:xfrm>
-                      </wpg:grpSpPr>
-                      <wpg:grpSp>
-                        <wpg:cNvPr id="95" name="Group 95"/>
-                        <wpg:cNvGrpSpPr/>
-                        <wpg:grpSpPr>
-                          <a:xfrm>
-                            <a:off x="0" y="0"/>
-                            <a:ext cx="6083796" cy="2561590"/>
-                            <a:chOff x="0" y="0"/>
-                            <a:chExt cx="6083796" cy="2561590"/>
-                          </a:xfrm>
-                        </wpg:grpSpPr>
-                        <wps:wsp>
-                          <wps:cNvPr id="91" name="Rounded Rectangle 91"/>
-                          <wps:cNvSpPr/>
-                          <wps:spPr>
-                            <a:xfrm>
-                              <a:off x="3168713" y="0"/>
-                              <a:ext cx="2915083" cy="2561590"/>
-                            </a:xfrm>
-                            <a:prstGeom prst="roundRect">
-                              <a:avLst>
-                                <a:gd name="adj" fmla="val 3237"/>
-                              </a:avLst>
-                            </a:prstGeom>
-                            <a:noFill/>
-                            <a:ln w="19050">
-                              <a:solidFill>
-                                <a:schemeClr val="bg1">
-                                  <a:lumMod val="50000"/>
-                                </a:schemeClr>
-                              </a:solidFill>
-                              <a:prstDash val="dash"/>
-                            </a:ln>
-                          </wps:spPr>
-                          <wps:style>
-                            <a:lnRef idx="2">
-                              <a:schemeClr val="accent1">
-                                <a:shade val="50000"/>
-                              </a:schemeClr>
-                            </a:lnRef>
-                            <a:fillRef idx="1">
-                              <a:schemeClr val="accent1"/>
-                            </a:fillRef>
-                            <a:effectRef idx="0">
-                              <a:schemeClr val="accent1"/>
-                            </a:effectRef>
-                            <a:fontRef idx="minor">
-                              <a:schemeClr val="lt1"/>
-                            </a:fontRef>
-                          </wps:style>
-                          <wps:bodyPr rot="0" spcFirstLastPara="0" vertOverflow="overflow" horzOverflow="overflow" vert="horz" wrap="square" lIns="91440" tIns="45720" rIns="91440" bIns="45720" numCol="1" spcCol="0" rtlCol="0" fromWordArt="0" anchor="ctr" anchorCtr="0" forceAA="0" compatLnSpc="1">
-                            <a:prstTxWarp prst="textNoShape">
-                              <a:avLst/>
-                            </a:prstTxWarp>
-                            <a:noAutofit/>
-                          </wps:bodyPr>
-                        </wps:wsp>
-                        <wps:wsp>
-                          <wps:cNvPr id="90" name="Rounded Rectangle 90"/>
-                          <wps:cNvSpPr/>
-                          <wps:spPr>
-                            <a:xfrm>
-                              <a:off x="0" y="0"/>
-                              <a:ext cx="2806536" cy="2561590"/>
-                            </a:xfrm>
-                            <a:prstGeom prst="roundRect">
-                              <a:avLst>
-                                <a:gd name="adj" fmla="val 3237"/>
-                              </a:avLst>
-                            </a:prstGeom>
-                            <a:noFill/>
-                            <a:ln w="19050">
-                              <a:solidFill>
-                                <a:schemeClr val="bg1">
-                                  <a:lumMod val="50000"/>
-                                </a:schemeClr>
-                              </a:solidFill>
-                              <a:prstDash val="dash"/>
-                            </a:ln>
-                          </wps:spPr>
-                          <wps:style>
-                            <a:lnRef idx="2">
-                              <a:schemeClr val="accent1">
-                                <a:shade val="50000"/>
-                              </a:schemeClr>
-                            </a:lnRef>
-                            <a:fillRef idx="1">
-                              <a:schemeClr val="accent1"/>
-                            </a:fillRef>
-                            <a:effectRef idx="0">
-                              <a:schemeClr val="accent1"/>
-                            </a:effectRef>
-                            <a:fontRef idx="minor">
-                              <a:schemeClr val="lt1"/>
-                            </a:fontRef>
-                          </wps:style>
-                          <wps:bodyPr rot="0" spcFirstLastPara="0" vertOverflow="overflow" horzOverflow="overflow" vert="horz" wrap="square" lIns="91440" tIns="45720" rIns="91440" bIns="45720" numCol="1" spcCol="0" rtlCol="0" fromWordArt="0" anchor="ctr" anchorCtr="0" forceAA="0" compatLnSpc="1">
-                            <a:prstTxWarp prst="textNoShape">
-                              <a:avLst/>
-                            </a:prstTxWarp>
-                            <a:noAutofit/>
-                          </wps:bodyPr>
-                        </wps:wsp>
-                      </wpg:grpSp>
-                      <wps:wsp>
-                        <wps:cNvPr id="93" name="Text Box 93"/>
-                        <wps:cNvSpPr txBox="1"/>
-                        <wps:spPr>
-                          <a:xfrm>
-                            <a:off x="932431" y="2634342"/>
-                            <a:ext cx="1068705" cy="283845"/>
-                          </a:xfrm>
-                          <a:prstGeom prst="rect">
-                            <a:avLst/>
-                          </a:prstGeom>
-                          <a:solidFill>
-                            <a:schemeClr val="lt1"/>
-                          </a:solidFill>
-                          <a:ln w="6350">
-                            <a:noFill/>
-                          </a:ln>
-                        </wps:spPr>
-                        <wps:txbx>
-                          <w:txbxContent>
-                            <w:p>
-                              <w:pPr>
-                                <w:jc w:val="center"/>
-                                <w:rPr>
-                                  <w:rFonts w:ascii="Charter Roman" w:hAnsi="Charter Roman"/>
-                                  <w:lang w:val="en-US"/>
-                                </w:rPr>
-                              </w:pPr>
-                              <w:r>
-                                <w:rPr>
-                                  <w:rFonts w:ascii="Charter Roman" w:hAnsi="Charter Roman"/>
-                                  <w:lang w:val="en-US"/>
-                                </w:rPr>
-                                <w:t>Stage</w:t>
-                              </w:r>
-                              <w:r>
-                                <w:rPr>
-                                  <w:rFonts w:ascii="Charter Roman" w:hAnsi="Charter Roman"/>
-                                  <w:lang w:val="en-US"/>
-                                </w:rPr>
-                                <w:t xml:space="preserve"> 1</w:t>
-                              </w:r>
-                            </w:p>
-                          </w:txbxContent>
-                        </wps:txbx>
-                        <wps:bodyPr rot="0" spcFirstLastPara="0" vertOverflow="overflow" horzOverflow="overflow" vert="horz" wrap="square" lIns="91440" tIns="45720" rIns="91440" bIns="45720" numCol="1" spcCol="0" rtlCol="0" fromWordArt="0" anchor="t" anchorCtr="0" forceAA="0" compatLnSpc="1">
-                          <a:prstTxWarp prst="textNoShape">
-                            <a:avLst/>
-                          </a:prstTxWarp>
-                          <a:spAutoFit/>
-                        </wps:bodyPr>
-                      </wps:wsp>
-                      <wps:wsp>
-                        <wps:cNvPr id="94" name="Text Box 94"/>
-                        <wps:cNvSpPr txBox="1"/>
-                        <wps:spPr>
-                          <a:xfrm>
-                            <a:off x="4146149" y="2634232"/>
-                            <a:ext cx="1068705" cy="283845"/>
-                          </a:xfrm>
-                          <a:prstGeom prst="rect">
-                            <a:avLst/>
-                          </a:prstGeom>
-                          <a:solidFill>
-                            <a:schemeClr val="lt1"/>
-                          </a:solidFill>
-                          <a:ln w="6350">
-                            <a:noFill/>
-                          </a:ln>
-                        </wps:spPr>
-                        <wps:txbx>
-                          <w:txbxContent>
-                            <w:p>
-                              <w:pPr>
-                                <w:jc w:val="center"/>
-                                <w:rPr>
-                                  <w:rFonts w:ascii="Charter Roman" w:hAnsi="Charter Roman"/>
-                                  <w:lang w:val="en-US"/>
-                                </w:rPr>
-                              </w:pPr>
-                              <w:r>
-                                <w:rPr>
-                                  <w:rFonts w:ascii="Charter Roman" w:hAnsi="Charter Roman"/>
-                                  <w:lang w:val="en-US"/>
-                                </w:rPr>
-                                <w:t>Stage</w:t>
-                              </w:r>
-                              <w:r>
-                                <w:rPr>
-                                  <w:rFonts w:ascii="Charter Roman" w:hAnsi="Charter Roman"/>
-                                  <w:lang w:val="en-US"/>
-                                </w:rPr>
-                                <w:t xml:space="preserve"> </w:t>
-                              </w:r>
-                              <w:r>
-                                <w:rPr>
-                                  <w:rFonts w:ascii="Charter Roman" w:hAnsi="Charter Roman"/>
-                                  <w:lang w:val="en-US"/>
-                                </w:rPr>
-                                <w:t>2</w:t>
-                              </w:r>
-                            </w:p>
-                          </w:txbxContent>
-                        </wps:txbx>
-                        <wps:bodyPr rot="0" spcFirstLastPara="0" vertOverflow="overflow" horzOverflow="overflow" vert="horz" wrap="square" lIns="91440" tIns="45720" rIns="91440" bIns="45720" numCol="1" spcCol="0" rtlCol="0" fromWordArt="0" anchor="t" anchorCtr="0" forceAA="0" compatLnSpc="1">
-                          <a:prstTxWarp prst="textNoShape">
-                            <a:avLst/>
-                          </a:prstTxWarp>
-                          <a:spAutoFit/>
-                        </wps:bodyPr>
-                      </wps:wsp>
-                    </wpg:wgp>
+                        <a:prstGeom prst="rect">
+                          <a:avLst/>
+                        </a:prstGeom>
+                        <a:solidFill>
+                          <a:schemeClr val="lt1"/>
+                        </a:solidFill>
+                        <a:ln w="6350">
+                          <a:noFill/>
+                        </a:ln>
+                      </wps:spPr>
+                      <wps:txbx>
+                        <w:txbxContent>
+                          <w:p>
+                            <w:pPr>
+                              <w:jc w:val="center"/>
+                              <w:rPr>
+                                <w:rFonts w:ascii="Charter Roman" w:hAnsi="Charter Roman"/>
+                                <w:lang w:val="en-US"/>
+                              </w:rPr>
+                            </w:pPr>
+                            <w:r>
+                              <w:rPr>
+                                <w:rFonts w:ascii="Charter Roman" w:hAnsi="Charter Roman"/>
+                                <w:lang w:val="en-US"/>
+                              </w:rPr>
+                              <w:t>Stage</w:t>
+                            </w:r>
+                            <w:r>
+                              <w:rPr>
+                                <w:rFonts w:ascii="Charter Roman" w:hAnsi="Charter Roman"/>
+                                <w:lang w:val="en-US"/>
+                              </w:rPr>
+                              <w:t xml:space="preserve"> 1</w:t>
+                            </w:r>
+                          </w:p>
+                        </w:txbxContent>
+                      </wps:txbx>
+                      <wps:bodyPr rot="0" spcFirstLastPara="0" vertOverflow="overflow" horzOverflow="overflow" vert="horz" wrap="square" lIns="91440" tIns="45720" rIns="91440" bIns="45720" numCol="1" spcCol="0" rtlCol="0" fromWordArt="0" anchor="t" anchorCtr="0" forceAA="0" compatLnSpc="1">
+                        <a:prstTxWarp prst="textNoShape">
+                          <a:avLst/>
+                        </a:prstTxWarp>
+                        <a:spAutoFit/>
+                      </wps:bodyPr>
+                    </wps:wsp>
                   </a:graphicData>
                 </a:graphic>
               </wp:anchor>
@@ -258,85 +85,39 @@
           </mc:Choice>
           <mc:Fallback>
             <w:pict>
-              <v:group id="Group 96" o:spid="_x0000_s1026" style="position:absolute;margin-left:-3.85pt;margin-top:220.7pt;width:479.05pt;height:229.8pt;z-index:251740160" coordsize="60837,29181" o:gfxdata="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">
-                <v:group id="Group 95" o:spid="_x0000_s1027" style="position:absolute;width:60837;height:25615" coordsize="60837,25615" o:gfxdata="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">
-                  <v:roundrect id="Rounded Rectangle 91" o:spid="_x0000_s1028" style="position:absolute;left:31687;width:29150;height:25615;visibility:visible;mso-wrap-style:square;v-text-anchor:middle" arcsize="2121f" o:gfxdata="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" filled="f" strokecolor="#7f7f7f [1612]" strokeweight="1.5pt">
-                    <v:stroke dashstyle="dash" joinstyle="miter"/>
-                  </v:roundrect>
-                  <v:roundrect id="Rounded Rectangle 90" o:spid="_x0000_s1029" style="position:absolute;width:28065;height:25615;visibility:visible;mso-wrap-style:square;v-text-anchor:middle" arcsize="2121f" o:gfxdata="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" filled="f" strokecolor="#7f7f7f [1612]" strokeweight="1.5pt">
-                    <v:stroke dashstyle="dash" joinstyle="miter"/>
-                  </v:roundrect>
-                </v:group>
-                <v:shapetype id="_x0000_t202" coordsize="21600,21600" o:spt="202" path="m,l,21600r21600,l21600,xe">
-                  <v:stroke joinstyle="miter"/>
-                  <v:path gradientshapeok="t" o:connecttype="rect"/>
-                </v:shapetype>
-                <v:shape id="Text Box 93" o:spid="_x0000_s1030" type="#_x0000_t202" style="position:absolute;left:9324;top:26343;width:10687;height:2838;visibility:visible;mso-wrap-style:square;v-text-anchor:top" o:gfxdata="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" fillcolor="white [3201]" stroked="f" strokeweight=".5pt">
-                  <v:textbox style="mso-fit-shape-to-text:t">
-                    <w:txbxContent>
-                      <w:p>
-                        <w:pPr>
-                          <w:jc w:val="center"/>
-                          <w:rPr>
-                            <w:rFonts w:ascii="Charter Roman" w:hAnsi="Charter Roman"/>
-                            <w:lang w:val="en-US"/>
-                          </w:rPr>
-                        </w:pPr>
-                        <w:r>
-                          <w:rPr>
-                            <w:rFonts w:ascii="Charter Roman" w:hAnsi="Charter Roman"/>
-                            <w:lang w:val="en-US"/>
-                          </w:rPr>
-                          <w:t>Stage</w:t>
-                        </w:r>
-                        <w:r>
-                          <w:rPr>
-                            <w:rFonts w:ascii="Charter Roman" w:hAnsi="Charter Roman"/>
-                            <w:lang w:val="en-US"/>
-                          </w:rPr>
-                          <w:t xml:space="preserve"> 1</w:t>
-                        </w:r>
-                      </w:p>
-                    </w:txbxContent>
-                  </v:textbox>
-                </v:shape>
-                <v:shape id="Text Box 94" o:spid="_x0000_s1031" type="#_x0000_t202" style="position:absolute;left:41461;top:26342;width:10687;height:2838;visibility:visible;mso-wrap-style:square;v-text-anchor:top" o:gfxdata="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" fillcolor="white [3201]" stroked="f" strokeweight=".5pt">
-                  <v:textbox style="mso-fit-shape-to-text:t">
-                    <w:txbxContent>
-                      <w:p>
-                        <w:pPr>
-                          <w:jc w:val="center"/>
-                          <w:rPr>
-                            <w:rFonts w:ascii="Charter Roman" w:hAnsi="Charter Roman"/>
-                            <w:lang w:val="en-US"/>
-                          </w:rPr>
-                        </w:pPr>
-                        <w:r>
-                          <w:rPr>
-                            <w:rFonts w:ascii="Charter Roman" w:hAnsi="Charter Roman"/>
-                            <w:lang w:val="en-US"/>
-                          </w:rPr>
-                          <w:t>Stage</w:t>
-                        </w:r>
-                        <w:r>
-                          <w:rPr>
-                            <w:rFonts w:ascii="Charter Roman" w:hAnsi="Charter Roman"/>
-                            <w:lang w:val="en-US"/>
-                          </w:rPr>
-                          <w:t xml:space="preserve"> </w:t>
-                        </w:r>
-                        <w:r>
-                          <w:rPr>
-                            <w:rFonts w:ascii="Charter Roman" w:hAnsi="Charter Roman"/>
-                            <w:lang w:val="en-US"/>
-                          </w:rPr>
-                          <w:t>2</w:t>
-                        </w:r>
-                      </w:p>
-                    </w:txbxContent>
-                  </v:textbox>
-                </v:shape>
-              </v:group>
+              <v:shapetype w14:anchorId="45AAAEE7" id="_x0000_t202" coordsize="21600,21600" o:spt="202" path="m,l,21600r21600,l21600,xe">
+                <v:stroke joinstyle="miter"/>
+                <v:path gradientshapeok="t" o:connecttype="rect"/>
+              </v:shapetype>
+              <v:shape id="Text Box 93" o:spid="_x0000_s1026" type="#_x0000_t202" style="position:absolute;margin-left:69.8pt;margin-top:426.6pt;width:84.15pt;height:22.35pt;z-index:251739136;visibility:visible;mso-wrap-style:square;mso-wrap-distance-left:9pt;mso-wrap-distance-top:0;mso-wrap-distance-right:9pt;mso-wrap-distance-bottom:0;mso-position-horizontal:absolute;mso-position-horizontal-relative:text;mso-position-vertical:absolute;mso-position-vertical-relative:text;v-text-anchor:top" o:gfxdata="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" fillcolor="white [3201]" stroked="f" strokeweight=".5pt">
+                <v:textbox style="mso-fit-shape-to-text:t">
+                  <w:txbxContent>
+                    <w:p>
+                      <w:pPr>
+                        <w:jc w:val="center"/>
+                        <w:rPr>
+                          <w:rFonts w:ascii="Charter Roman" w:hAnsi="Charter Roman"/>
+                          <w:lang w:val="en-US"/>
+                        </w:rPr>
+                      </w:pPr>
+                      <w:r>
+                        <w:rPr>
+                          <w:rFonts w:ascii="Charter Roman" w:hAnsi="Charter Roman"/>
+                          <w:lang w:val="en-US"/>
+                        </w:rPr>
+                        <w:t>Stage</w:t>
+                      </w:r>
+                      <w:r>
+                        <w:rPr>
+                          <w:rFonts w:ascii="Charter Roman" w:hAnsi="Charter Roman"/>
+                          <w:lang w:val="en-US"/>
+                        </w:rPr>
+                        <w:t xml:space="preserve"> 1</w:t>
+                      </w:r>
+                    </w:p>
+                  </w:txbxContent>
+                </v:textbox>
+              </v:shape>
             </w:pict>
           </mc:Fallback>
         </mc:AlternateContent>
@@ -348,7 +129,522 @@
         <mc:AlternateContent>
           <mc:Choice Requires="wps">
             <w:drawing>
-              <wp:anchor distT="0" distB="0" distL="114300" distR="114300" simplePos="0" relativeHeight="251724800" behindDoc="0" locked="0" layoutInCell="1" allowOverlap="1">
+              <wp:anchor distT="0" distB="0" distL="114300" distR="114300" simplePos="0" relativeHeight="251740160" behindDoc="0" locked="0" layoutInCell="1" allowOverlap="1" wp14:anchorId="16F9EB91" wp14:editId="763B4079">
+                <wp:simplePos x="0" y="0"/>
+                <wp:positionH relativeFrom="column">
+                  <wp:posOffset>4100195</wp:posOffset>
+                </wp:positionH>
+                <wp:positionV relativeFrom="paragraph">
+                  <wp:posOffset>5417496</wp:posOffset>
+                </wp:positionV>
+                <wp:extent cx="1068705" cy="283845"/>
+                <wp:effectExtent l="0" t="0" r="0" b="0"/>
+                <wp:wrapNone/>
+                <wp:docPr id="94" name="Text Box 94"/>
+                <wp:cNvGraphicFramePr/>
+                <a:graphic xmlns:a="http://schemas.openxmlformats.org/drawingml/2006/main">
+                  <a:graphicData uri="http://schemas.microsoft.com/office/word/2010/wordprocessingShape">
+                    <wps:wsp>
+                      <wps:cNvSpPr txBox="1"/>
+                      <wps:spPr>
+                        <a:xfrm>
+                          <a:off x="0" y="0"/>
+                          <a:ext cx="1068705" cy="283845"/>
+                        </a:xfrm>
+                        <a:prstGeom prst="rect">
+                          <a:avLst/>
+                        </a:prstGeom>
+                        <a:solidFill>
+                          <a:schemeClr val="lt1"/>
+                        </a:solidFill>
+                        <a:ln w="6350">
+                          <a:noFill/>
+                        </a:ln>
+                      </wps:spPr>
+                      <wps:txbx>
+                        <w:txbxContent>
+                          <w:p>
+                            <w:pPr>
+                              <w:jc w:val="center"/>
+                              <w:rPr>
+                                <w:rFonts w:ascii="Charter Roman" w:hAnsi="Charter Roman"/>
+                                <w:lang w:val="en-US"/>
+                              </w:rPr>
+                            </w:pPr>
+                            <w:r>
+                              <w:rPr>
+                                <w:rFonts w:ascii="Charter Roman" w:hAnsi="Charter Roman"/>
+                                <w:lang w:val="en-US"/>
+                              </w:rPr>
+                              <w:t>Stage</w:t>
+                            </w:r>
+                            <w:r>
+                              <w:rPr>
+                                <w:rFonts w:ascii="Charter Roman" w:hAnsi="Charter Roman"/>
+                                <w:lang w:val="en-US"/>
+                              </w:rPr>
+                              <w:t xml:space="preserve"> 2</w:t>
+                            </w:r>
+                          </w:p>
+                        </w:txbxContent>
+                      </wps:txbx>
+                      <wps:bodyPr rot="0" spcFirstLastPara="0" vertOverflow="overflow" horzOverflow="overflow" vert="horz" wrap="square" lIns="91440" tIns="45720" rIns="91440" bIns="45720" numCol="1" spcCol="0" rtlCol="0" fromWordArt="0" anchor="t" anchorCtr="0" forceAA="0" compatLnSpc="1">
+                        <a:prstTxWarp prst="textNoShape">
+                          <a:avLst/>
+                        </a:prstTxWarp>
+                        <a:spAutoFit/>
+                      </wps:bodyPr>
+                    </wps:wsp>
+                  </a:graphicData>
+                </a:graphic>
+              </wp:anchor>
+            </w:drawing>
+          </mc:Choice>
+          <mc:Fallback>
+            <w:pict>
+              <v:shape w14:anchorId="16F9EB91" id="Text Box 94" o:spid="_x0000_s1027" type="#_x0000_t202" style="position:absolute;margin-left:322.85pt;margin-top:426.55pt;width:84.15pt;height:22.35pt;z-index:251740160;visibility:visible;mso-wrap-style:square;mso-wrap-distance-left:9pt;mso-wrap-distance-top:0;mso-wrap-distance-right:9pt;mso-wrap-distance-bottom:0;mso-position-horizontal:absolute;mso-position-horizontal-relative:text;mso-position-vertical:absolute;mso-position-vertical-relative:text;v-text-anchor:top" o:gfxdata="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" fillcolor="white [3201]" stroked="f" strokeweight=".5pt">
+                <v:textbox style="mso-fit-shape-to-text:t">
+                  <w:txbxContent>
+                    <w:p>
+                      <w:pPr>
+                        <w:jc w:val="center"/>
+                        <w:rPr>
+                          <w:rFonts w:ascii="Charter Roman" w:hAnsi="Charter Roman"/>
+                          <w:lang w:val="en-US"/>
+                        </w:rPr>
+                      </w:pPr>
+                      <w:r>
+                        <w:rPr>
+                          <w:rFonts w:ascii="Charter Roman" w:hAnsi="Charter Roman"/>
+                          <w:lang w:val="en-US"/>
+                        </w:rPr>
+                        <w:t>Stage</w:t>
+                      </w:r>
+                      <w:r>
+                        <w:rPr>
+                          <w:rFonts w:ascii="Charter Roman" w:hAnsi="Charter Roman"/>
+                          <w:lang w:val="en-US"/>
+                        </w:rPr>
+                        <w:t xml:space="preserve"> 2</w:t>
+                      </w:r>
+                    </w:p>
+                  </w:txbxContent>
+                </v:textbox>
+              </v:shape>
+            </w:pict>
+          </mc:Fallback>
+        </mc:AlternateContent>
+      </w:r>
+      <w:r>
+        <w:rPr>
+          <w:noProof/>
+        </w:rPr>
+        <mc:AlternateContent>
+          <mc:Choice Requires="wps">
+            <w:drawing>
+              <wp:anchor distT="0" distB="0" distL="114300" distR="114300" simplePos="0" relativeHeight="251737088" behindDoc="0" locked="0" layoutInCell="1" allowOverlap="1" wp14:anchorId="586BD265" wp14:editId="0766AAC8">
+                <wp:simplePos x="0" y="0"/>
+                <wp:positionH relativeFrom="column">
+                  <wp:posOffset>3117539</wp:posOffset>
+                </wp:positionH>
+                <wp:positionV relativeFrom="paragraph">
+                  <wp:posOffset>2800350</wp:posOffset>
+                </wp:positionV>
+                <wp:extent cx="2914650" cy="2561590"/>
+                <wp:effectExtent l="12700" t="12700" r="19050" b="16510"/>
+                <wp:wrapNone/>
+                <wp:docPr id="91" name="Rounded Rectangle 91"/>
+                <wp:cNvGraphicFramePr/>
+                <a:graphic xmlns:a="http://schemas.openxmlformats.org/drawingml/2006/main">
+                  <a:graphicData uri="http://schemas.microsoft.com/office/word/2010/wordprocessingShape">
+                    <wps:wsp>
+                      <wps:cNvSpPr/>
+                      <wps:spPr>
+                        <a:xfrm>
+                          <a:off x="0" y="0"/>
+                          <a:ext cx="2914650" cy="2561590"/>
+                        </a:xfrm>
+                        <a:prstGeom prst="roundRect">
+                          <a:avLst>
+                            <a:gd name="adj" fmla="val 3237"/>
+                          </a:avLst>
+                        </a:prstGeom>
+                        <a:noFill/>
+                        <a:ln w="19050">
+                          <a:solidFill>
+                            <a:schemeClr val="bg1">
+                              <a:lumMod val="50000"/>
+                            </a:schemeClr>
+                          </a:solidFill>
+                          <a:prstDash val="dash"/>
+                        </a:ln>
+                      </wps:spPr>
+                      <wps:style>
+                        <a:lnRef idx="2">
+                          <a:schemeClr val="accent1">
+                            <a:shade val="50000"/>
+                          </a:schemeClr>
+                        </a:lnRef>
+                        <a:fillRef idx="1">
+                          <a:schemeClr val="accent1"/>
+                        </a:fillRef>
+                        <a:effectRef idx="0">
+                          <a:schemeClr val="accent1"/>
+                        </a:effectRef>
+                        <a:fontRef idx="minor">
+                          <a:schemeClr val="lt1"/>
+                        </a:fontRef>
+                      </wps:style>
+                      <wps:bodyPr rot="0" spcFirstLastPara="0" vertOverflow="overflow" horzOverflow="overflow" vert="horz" wrap="square" lIns="91440" tIns="45720" rIns="91440" bIns="45720" numCol="1" spcCol="0" rtlCol="0" fromWordArt="0" anchor="ctr" anchorCtr="0" forceAA="0" compatLnSpc="1">
+                        <a:prstTxWarp prst="textNoShape">
+                          <a:avLst/>
+                        </a:prstTxWarp>
+                        <a:noAutofit/>
+                      </wps:bodyPr>
+                    </wps:wsp>
+                  </a:graphicData>
+                </a:graphic>
+              </wp:anchor>
+            </w:drawing>
+          </mc:Choice>
+          <mc:Fallback>
+            <w:pict>
+              <v:roundrect w14:anchorId="05EB8692" id="Rounded Rectangle 91" o:spid="_x0000_s1026" style="position:absolute;margin-left:245.5pt;margin-top:220.5pt;width:229.5pt;height:201.7pt;z-index:251737088;visibility:visible;mso-wrap-style:square;mso-wrap-distance-left:9pt;mso-wrap-distance-top:0;mso-wrap-distance-right:9pt;mso-wrap-distance-bottom:0;mso-position-horizontal:absolute;mso-position-horizontal-relative:text;mso-position-vertical:absolute;mso-position-vertical-relative:text;v-text-anchor:middle" arcsize="2121f" o:gfxdata="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" filled="f" strokecolor="#7f7f7f [1612]" strokeweight="1.5pt">
+                <v:stroke dashstyle="dash" joinstyle="miter"/>
+              </v:roundrect>
+            </w:pict>
+          </mc:Fallback>
+        </mc:AlternateContent>
+      </w:r>
+      <w:r>
+        <w:rPr>
+          <w:noProof/>
+        </w:rPr>
+        <mc:AlternateContent>
+          <mc:Choice Requires="wps">
+            <w:drawing>
+              <wp:anchor distT="0" distB="0" distL="114300" distR="114300" simplePos="0" relativeHeight="251738112" behindDoc="0" locked="0" layoutInCell="1" allowOverlap="1" wp14:anchorId="4D3D2EE9" wp14:editId="3CF0BC12">
+                <wp:simplePos x="0" y="0"/>
+                <wp:positionH relativeFrom="column">
+                  <wp:posOffset>-52070</wp:posOffset>
+                </wp:positionH>
+                <wp:positionV relativeFrom="paragraph">
+                  <wp:posOffset>2798756</wp:posOffset>
+                </wp:positionV>
+                <wp:extent cx="2806065" cy="2561590"/>
+                <wp:effectExtent l="12700" t="12700" r="13335" b="16510"/>
+                <wp:wrapNone/>
+                <wp:docPr id="90" name="Rounded Rectangle 90"/>
+                <wp:cNvGraphicFramePr/>
+                <a:graphic xmlns:a="http://schemas.openxmlformats.org/drawingml/2006/main">
+                  <a:graphicData uri="http://schemas.microsoft.com/office/word/2010/wordprocessingShape">
+                    <wps:wsp>
+                      <wps:cNvSpPr/>
+                      <wps:spPr>
+                        <a:xfrm>
+                          <a:off x="0" y="0"/>
+                          <a:ext cx="2806065" cy="2561590"/>
+                        </a:xfrm>
+                        <a:prstGeom prst="roundRect">
+                          <a:avLst>
+                            <a:gd name="adj" fmla="val 3237"/>
+                          </a:avLst>
+                        </a:prstGeom>
+                        <a:noFill/>
+                        <a:ln w="19050">
+                          <a:solidFill>
+                            <a:schemeClr val="bg1">
+                              <a:lumMod val="50000"/>
+                            </a:schemeClr>
+                          </a:solidFill>
+                          <a:prstDash val="dash"/>
+                        </a:ln>
+                      </wps:spPr>
+                      <wps:style>
+                        <a:lnRef idx="2">
+                          <a:schemeClr val="accent1">
+                            <a:shade val="50000"/>
+                          </a:schemeClr>
+                        </a:lnRef>
+                        <a:fillRef idx="1">
+                          <a:schemeClr val="accent1"/>
+                        </a:fillRef>
+                        <a:effectRef idx="0">
+                          <a:schemeClr val="accent1"/>
+                        </a:effectRef>
+                        <a:fontRef idx="minor">
+                          <a:schemeClr val="lt1"/>
+                        </a:fontRef>
+                      </wps:style>
+                      <wps:bodyPr rot="0" spcFirstLastPara="0" vertOverflow="overflow" horzOverflow="overflow" vert="horz" wrap="square" lIns="91440" tIns="45720" rIns="91440" bIns="45720" numCol="1" spcCol="0" rtlCol="0" fromWordArt="0" anchor="ctr" anchorCtr="0" forceAA="0" compatLnSpc="1">
+                        <a:prstTxWarp prst="textNoShape">
+                          <a:avLst/>
+                        </a:prstTxWarp>
+                        <a:noAutofit/>
+                      </wps:bodyPr>
+                    </wps:wsp>
+                  </a:graphicData>
+                </a:graphic>
+              </wp:anchor>
+            </w:drawing>
+          </mc:Choice>
+          <mc:Fallback>
+            <w:pict>
+              <v:roundrect w14:anchorId="1D13F9C0" id="Rounded Rectangle 90" o:spid="_x0000_s1026" style="position:absolute;margin-left:-4.1pt;margin-top:220.35pt;width:220.95pt;height:201.7pt;z-index:251738112;visibility:visible;mso-wrap-style:square;mso-wrap-distance-left:9pt;mso-wrap-distance-top:0;mso-wrap-distance-right:9pt;mso-wrap-distance-bottom:0;mso-position-horizontal:absolute;mso-position-horizontal-relative:text;mso-position-vertical:absolute;mso-position-vertical-relative:text;v-text-anchor:middle" arcsize="2121f" o:gfxdata="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" filled="f" strokecolor="#7f7f7f [1612]" strokeweight="1.5pt">
+                <v:stroke dashstyle="dash" joinstyle="miter"/>
+              </v:roundrect>
+            </w:pict>
+          </mc:Fallback>
+        </mc:AlternateContent>
+      </w:r>
+      <w:r>
+        <w:rPr>
+          <w:noProof/>
+        </w:rPr>
+        <mc:AlternateContent>
+          <mc:Choice Requires="wps">
+            <w:drawing>
+              <wp:anchor distT="0" distB="0" distL="114300" distR="114300" simplePos="0" relativeHeight="251723776" behindDoc="0" locked="0" layoutInCell="1" allowOverlap="1" wp14:anchorId="6831FA44" wp14:editId="6D2524EF">
+                <wp:simplePos x="0" y="0"/>
+                <wp:positionH relativeFrom="column">
+                  <wp:posOffset>2079625</wp:posOffset>
+                </wp:positionH>
+                <wp:positionV relativeFrom="paragraph">
+                  <wp:posOffset>3697605</wp:posOffset>
+                </wp:positionV>
+                <wp:extent cx="614680" cy="307340"/>
+                <wp:effectExtent l="0" t="0" r="0" b="0"/>
+                <wp:wrapNone/>
+                <wp:docPr id="87" name="Text Box 87"/>
+                <wp:cNvGraphicFramePr/>
+                <a:graphic xmlns:a="http://schemas.openxmlformats.org/drawingml/2006/main">
+                  <a:graphicData uri="http://schemas.microsoft.com/office/word/2010/wordprocessingShape">
+                    <wps:wsp>
+                      <wps:cNvSpPr txBox="1"/>
+                      <wps:spPr>
+                        <a:xfrm>
+                          <a:off x="0" y="0"/>
+                          <a:ext cx="614680" cy="307340"/>
+                        </a:xfrm>
+                        <a:prstGeom prst="rect">
+                          <a:avLst/>
+                        </a:prstGeom>
+                        <a:solidFill>
+                          <a:schemeClr val="lt1"/>
+                        </a:solidFill>
+                        <a:ln w="6350">
+                          <a:noFill/>
+                        </a:ln>
+                      </wps:spPr>
+                      <wps:txbx>
+                        <w:txbxContent>
+                          <w:p>
+                            <w:pPr>
+                              <w:jc w:val="center"/>
+                              <w:rPr>
+                                <w:rFonts w:ascii="Charter Roman" w:hAnsi="Charter Roman"/>
+                                <w:lang w:val="en-US"/>
+                              </w:rPr>
+                            </w:pPr>
+                            <w:r>
+                              <w:rPr>
+                                <w:rFonts w:ascii="Charter Roman" w:hAnsi="Charter Roman"/>
+                                <w:lang w:val="en-US"/>
+                              </w:rPr>
+                              <w:t>filter</w:t>
+                            </w:r>
+                          </w:p>
+                        </w:txbxContent>
+                      </wps:txbx>
+                      <wps:bodyPr rot="0" spcFirstLastPara="0" vertOverflow="overflow" horzOverflow="overflow" vert="horz" wrap="square" lIns="91440" tIns="45720" rIns="91440" bIns="45720" numCol="1" spcCol="0" rtlCol="0" fromWordArt="0" anchor="ctr" anchorCtr="0" forceAA="0" compatLnSpc="1">
+                        <a:prstTxWarp prst="textNoShape">
+                          <a:avLst/>
+                        </a:prstTxWarp>
+                        <a:spAutoFit/>
+                      </wps:bodyPr>
+                    </wps:wsp>
+                  </a:graphicData>
+                </a:graphic>
+                <wp14:sizeRelH relativeFrom="margin">
+                  <wp14:pctWidth>0</wp14:pctWidth>
+                </wp14:sizeRelH>
+              </wp:anchor>
+            </w:drawing>
+          </mc:Choice>
+          <mc:Fallback>
+            <w:pict>
+              <v:shape w14:anchorId="6831FA44" id="Text Box 87" o:spid="_x0000_s1028" type="#_x0000_t202" style="position:absolute;margin-left:163.75pt;margin-top:291.15pt;width:48.4pt;height:24.2pt;z-index:251723776;visibility:visible;mso-wrap-style:square;mso-width-percent:0;mso-wrap-distance-left:9pt;mso-wrap-distance-top:0;mso-wrap-distance-right:9pt;mso-wrap-distance-bottom:0;mso-position-horizontal:absolute;mso-position-horizontal-relative:text;mso-position-vertical:absolute;mso-position-vertical-relative:text;mso-width-percent:0;mso-width-relative:margin;v-text-anchor:middle" o:gfxdata="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" fillcolor="white [3201]" stroked="f" strokeweight=".5pt">
+                <v:textbox style="mso-fit-shape-to-text:t">
+                  <w:txbxContent>
+                    <w:p>
+                      <w:pPr>
+                        <w:jc w:val="center"/>
+                        <w:rPr>
+                          <w:rFonts w:ascii="Charter Roman" w:hAnsi="Charter Roman"/>
+                          <w:lang w:val="en-US"/>
+                        </w:rPr>
+                      </w:pPr>
+                      <w:r>
+                        <w:rPr>
+                          <w:rFonts w:ascii="Charter Roman" w:hAnsi="Charter Roman"/>
+                          <w:lang w:val="en-US"/>
+                        </w:rPr>
+                        <w:t>filter</w:t>
+                      </w:r>
+                    </w:p>
+                  </w:txbxContent>
+                </v:textbox>
+              </v:shape>
+            </w:pict>
+          </mc:Fallback>
+        </mc:AlternateContent>
+      </w:r>
+      <w:r>
+        <w:rPr>
+          <w:noProof/>
+        </w:rPr>
+        <mc:AlternateContent>
+          <mc:Choice Requires="wps">
+            <w:drawing>
+              <wp:anchor distT="0" distB="0" distL="114300" distR="114300" simplePos="0" relativeHeight="251651071" behindDoc="0" locked="0" layoutInCell="1" allowOverlap="1" wp14:anchorId="19330D84" wp14:editId="4F7F5881">
+                <wp:simplePos x="0" y="0"/>
+                <wp:positionH relativeFrom="column">
+                  <wp:posOffset>3123876</wp:posOffset>
+                </wp:positionH>
+                <wp:positionV relativeFrom="paragraph">
+                  <wp:posOffset>4579620</wp:posOffset>
+                </wp:positionV>
+                <wp:extent cx="767562" cy="307340"/>
+                <wp:effectExtent l="0" t="0" r="0" b="0"/>
+                <wp:wrapNone/>
+                <wp:docPr id="88" name="Text Box 88"/>
+                <wp:cNvGraphicFramePr/>
+                <a:graphic xmlns:a="http://schemas.openxmlformats.org/drawingml/2006/main">
+                  <a:graphicData uri="http://schemas.microsoft.com/office/word/2010/wordprocessingShape">
+                    <wps:wsp>
+                      <wps:cNvSpPr txBox="1"/>
+                      <wps:spPr>
+                        <a:xfrm>
+                          <a:off x="0" y="0"/>
+                          <a:ext cx="767562" cy="307340"/>
+                        </a:xfrm>
+                        <a:prstGeom prst="rect">
+                          <a:avLst/>
+                        </a:prstGeom>
+                        <a:solidFill>
+                          <a:schemeClr val="lt1"/>
+                        </a:solidFill>
+                        <a:ln w="6350">
+                          <a:noFill/>
+                        </a:ln>
+                      </wps:spPr>
+                      <wps:txbx>
+                        <w:txbxContent>
+                          <w:p>
+                            <w:pPr>
+                              <w:jc w:val="center"/>
+                              <w:rPr>
+                                <w:rFonts w:ascii="Charter Roman" w:hAnsi="Charter Roman"/>
+                                <w:lang w:val="en-US"/>
+                              </w:rPr>
+                            </w:pPr>
+                            <w:r>
+                              <w:rPr>
+                                <w:rFonts w:ascii="Charter Roman" w:hAnsi="Charter Roman"/>
+                                <w:lang w:val="en-US"/>
+                              </w:rPr>
+                              <w:t>join,</w:t>
+                            </w:r>
+                          </w:p>
+                          <w:p>
+                            <w:pPr>
+                              <w:jc w:val="center"/>
+                              <w:rPr>
+                                <w:rFonts w:ascii="Charter Roman" w:hAnsi="Charter Roman"/>
+                                <w:lang w:val="en-US"/>
+                              </w:rPr>
+                            </w:pPr>
+                            <w:proofErr w:type="spellStart"/>
+                            <w:r>
+                              <w:rPr>
+                                <w:rFonts w:ascii="Charter Roman" w:hAnsi="Charter Roman"/>
+                                <w:lang w:val="en-US"/>
+                              </w:rPr>
+                              <w:t>groupBy</w:t>
+                            </w:r>
+                            <w:proofErr w:type="spellEnd"/>
+                          </w:p>
+                        </w:txbxContent>
+                      </wps:txbx>
+                      <wps:bodyPr rot="0" spcFirstLastPara="0" vertOverflow="overflow" horzOverflow="overflow" vert="horz" wrap="square" lIns="91440" tIns="45720" rIns="91440" bIns="45720" numCol="1" spcCol="0" rtlCol="0" fromWordArt="0" anchor="ctr" anchorCtr="0" forceAA="0" compatLnSpc="1">
+                        <a:prstTxWarp prst="textNoShape">
+                          <a:avLst/>
+                        </a:prstTxWarp>
+                        <a:spAutoFit/>
+                      </wps:bodyPr>
+                    </wps:wsp>
+                  </a:graphicData>
+                </a:graphic>
+                <wp14:sizeRelH relativeFrom="margin">
+                  <wp14:pctWidth>0</wp14:pctWidth>
+                </wp14:sizeRelH>
+              </wp:anchor>
+            </w:drawing>
+          </mc:Choice>
+          <mc:Fallback>
+            <w:pict>
+              <v:shape w14:anchorId="19330D84" id="Text Box 88" o:spid="_x0000_s1029" type="#_x0000_t202" style="position:absolute;margin-left:245.95pt;margin-top:360.6pt;width:60.45pt;height:24.2pt;z-index:251651071;visibility:visible;mso-wrap-style:square;mso-width-percent:0;mso-wrap-distance-left:9pt;mso-wrap-distance-top:0;mso-wrap-distance-right:9pt;mso-wrap-distance-bottom:0;mso-position-horizontal:absolute;mso-position-horizontal-relative:text;mso-position-vertical:absolute;mso-position-vertical-relative:text;mso-width-percent:0;mso-width-relative:margin;v-text-anchor:middle" o:gfxdata="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" fillcolor="white [3201]" stroked="f" strokeweight=".5pt">
+                <v:textbox style="mso-fit-shape-to-text:t">
+                  <w:txbxContent>
+                    <w:p>
+                      <w:pPr>
+                        <w:jc w:val="center"/>
+                        <w:rPr>
+                          <w:rFonts w:ascii="Charter Roman" w:hAnsi="Charter Roman"/>
+                          <w:lang w:val="en-US"/>
+                        </w:rPr>
+                      </w:pPr>
+                      <w:r>
+                        <w:rPr>
+                          <w:rFonts w:ascii="Charter Roman" w:hAnsi="Charter Roman"/>
+                          <w:lang w:val="en-US"/>
+                        </w:rPr>
+                        <w:t>join,</w:t>
+                      </w:r>
+                    </w:p>
+                    <w:p>
+                      <w:pPr>
+                        <w:jc w:val="center"/>
+                        <w:rPr>
+                          <w:rFonts w:ascii="Charter Roman" w:hAnsi="Charter Roman"/>
+                          <w:lang w:val="en-US"/>
+                        </w:rPr>
+                      </w:pPr>
+                      <w:proofErr w:type="spellStart"/>
+                      <w:r>
+                        <w:rPr>
+                          <w:rFonts w:ascii="Charter Roman" w:hAnsi="Charter Roman"/>
+                          <w:lang w:val="en-US"/>
+                        </w:rPr>
+                        <w:t>groupBy</w:t>
+                      </w:r>
+                      <w:proofErr w:type="spellEnd"/>
+                    </w:p>
+                  </w:txbxContent>
+                </v:textbox>
+              </v:shape>
+            </w:pict>
+          </mc:Fallback>
+        </mc:AlternateContent>
+      </w:r>
+      <w:r>
+        <w:rPr>
+          <w:noProof/>
+        </w:rPr>
+        <mc:AlternateContent>
+          <mc:Choice Requires="wps">
+            <w:drawing>
+              <wp:anchor distT="0" distB="0" distL="114300" distR="114300" simplePos="0" relativeHeight="251719680" behindDoc="0" locked="0" layoutInCell="1" allowOverlap="1" wp14:anchorId="2E2380E5" wp14:editId="260DBD91">
                 <wp:simplePos x="0" y="0"/>
                 <wp:positionH relativeFrom="column">
                   <wp:posOffset>852170</wp:posOffset>
@@ -386,17 +682,13 @@
                             <w:pPr>
                               <w:jc w:val="center"/>
                               <w:rPr>
-                                <w:rFonts w:ascii="Inconsolata for Powerline Mediu" w:hAnsi="Inconsolata for Powerline Mediu"/>
-                                <w:sz w:val="22"/>
-                                <w:szCs w:val="22"/>
+                                <w:rFonts w:ascii="Charter Roman" w:hAnsi="Charter Roman"/>
                                 <w:lang w:val="en-US"/>
                               </w:rPr>
                             </w:pPr>
                             <w:r>
                               <w:rPr>
-                                <w:rFonts w:ascii="Inconsolata for Powerline Mediu" w:hAnsi="Inconsolata for Powerline Mediu"/>
-                                <w:sz w:val="22"/>
-                                <w:szCs w:val="22"/>
+                                <w:rFonts w:ascii="Charter Roman" w:hAnsi="Charter Roman"/>
                                 <w:lang w:val="en-US"/>
                               </w:rPr>
                               <w:t>map</w:t>
@@ -418,24 +710,20 @@
           </mc:Choice>
           <mc:Fallback>
             <w:pict>
-              <v:shape id="Text Box 85" o:spid="_x0000_s1032" type="#_x0000_t202" style="position:absolute;margin-left:67.1pt;margin-top:291.7pt;width:37.75pt;height:24.2pt;z-index:251724800;visibility:visible;mso-wrap-style:square;mso-wrap-distance-left:9pt;mso-wrap-distance-top:0;mso-wrap-distance-right:9pt;mso-wrap-distance-bottom:0;mso-position-horizontal:absolute;mso-position-horizontal-relative:text;mso-position-vertical:absolute;mso-position-vertical-relative:text;v-text-anchor:middle" o:gfxdata="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" fillcolor="white [3201]" stroked="f" strokeweight=".5pt">
+              <v:shape w14:anchorId="2E2380E5" id="Text Box 85" o:spid="_x0000_s1030" type="#_x0000_t202" style="position:absolute;margin-left:67.1pt;margin-top:291.7pt;width:37.75pt;height:24.2pt;z-index:251719680;visibility:visible;mso-wrap-style:square;mso-wrap-distance-left:9pt;mso-wrap-distance-top:0;mso-wrap-distance-right:9pt;mso-wrap-distance-bottom:0;mso-position-horizontal:absolute;mso-position-horizontal-relative:text;mso-position-vertical:absolute;mso-position-vertical-relative:text;v-text-anchor:middle" o:gfxdata="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" fillcolor="white [3201]" stroked="f" strokeweight=".5pt">
                 <v:textbox style="mso-fit-shape-to-text:t">
                   <w:txbxContent>
                     <w:p>
                       <w:pPr>
                         <w:jc w:val="center"/>
                         <w:rPr>
-                          <w:rFonts w:ascii="Inconsolata for Powerline Mediu" w:hAnsi="Inconsolata for Powerline Mediu"/>
-                          <w:sz w:val="22"/>
-                          <w:szCs w:val="22"/>
+                          <w:rFonts w:ascii="Charter Roman" w:hAnsi="Charter Roman"/>
                           <w:lang w:val="en-US"/>
                         </w:rPr>
                       </w:pPr>
                       <w:r>
                         <w:rPr>
-                          <w:rFonts w:ascii="Inconsolata for Powerline Mediu" w:hAnsi="Inconsolata for Powerline Mediu"/>
-                          <w:sz w:val="22"/>
-                          <w:szCs w:val="22"/>
+                          <w:rFonts w:ascii="Charter Roman" w:hAnsi="Charter Roman"/>
                           <w:lang w:val="en-US"/>
                         </w:rPr>
                         <w:t>map</w:t>
@@ -455,271 +743,7 @@
         <mc:AlternateContent>
           <mc:Choice Requires="wps">
             <w:drawing>
-              <wp:anchor distT="0" distB="0" distL="114300" distR="114300" simplePos="0" relativeHeight="251728896" behindDoc="0" locked="0" layoutInCell="1" allowOverlap="1" wp14:anchorId="6ED32558" wp14:editId="354CA106">
-                <wp:simplePos x="0" y="0"/>
-                <wp:positionH relativeFrom="column">
-                  <wp:posOffset>2086610</wp:posOffset>
-                </wp:positionH>
-                <wp:positionV relativeFrom="paragraph">
-                  <wp:posOffset>3698077</wp:posOffset>
-                </wp:positionV>
-                <wp:extent cx="614680" cy="307340"/>
-                <wp:effectExtent l="0" t="0" r="0" b="2540"/>
-                <wp:wrapNone/>
-                <wp:docPr id="87" name="Text Box 87"/>
-                <wp:cNvGraphicFramePr/>
-                <a:graphic xmlns:a="http://schemas.openxmlformats.org/drawingml/2006/main">
-                  <a:graphicData uri="http://schemas.microsoft.com/office/word/2010/wordprocessingShape">
-                    <wps:wsp>
-                      <wps:cNvSpPr txBox="1"/>
-                      <wps:spPr>
-                        <a:xfrm>
-                          <a:off x="0" y="0"/>
-                          <a:ext cx="614680" cy="307340"/>
-                        </a:xfrm>
-                        <a:prstGeom prst="rect">
-                          <a:avLst/>
-                        </a:prstGeom>
-                        <a:solidFill>
-                          <a:schemeClr val="lt1"/>
-                        </a:solidFill>
-                        <a:ln w="6350">
-                          <a:noFill/>
-                        </a:ln>
-                      </wps:spPr>
-                      <wps:txbx>
-                        <w:txbxContent>
-                          <w:p>
-                            <w:pPr>
-                              <w:jc w:val="center"/>
-                              <w:rPr>
-                                <w:rFonts w:ascii="Inconsolata for Powerline Mediu" w:hAnsi="Inconsolata for Powerline Mediu"/>
-                                <w:sz w:val="22"/>
-                                <w:szCs w:val="22"/>
-                                <w:lang w:val="en-US"/>
-                              </w:rPr>
-                            </w:pPr>
-                            <w:r>
-                              <w:rPr>
-                                <w:rFonts w:ascii="Inconsolata for Powerline Mediu" w:hAnsi="Inconsolata for Powerline Mediu"/>
-                                <w:sz w:val="22"/>
-                                <w:szCs w:val="22"/>
-                                <w:lang w:val="en-US"/>
-                              </w:rPr>
-                              <w:t>filter</w:t>
-                            </w:r>
-                          </w:p>
-                        </w:txbxContent>
-                      </wps:txbx>
-                      <wps:bodyPr rot="0" spcFirstLastPara="0" vertOverflow="overflow" horzOverflow="overflow" vert="horz" wrap="square" lIns="91440" tIns="45720" rIns="91440" bIns="45720" numCol="1" spcCol="0" rtlCol="0" fromWordArt="0" anchor="ctr" anchorCtr="0" forceAA="0" compatLnSpc="1">
-                        <a:prstTxWarp prst="textNoShape">
-                          <a:avLst/>
-                        </a:prstTxWarp>
-                        <a:spAutoFit/>
-                      </wps:bodyPr>
-                    </wps:wsp>
-                  </a:graphicData>
-                </a:graphic>
-                <wp14:sizeRelH relativeFrom="margin">
-                  <wp14:pctWidth>0</wp14:pctWidth>
-                </wp14:sizeRelH>
-              </wp:anchor>
-            </w:drawing>
-          </mc:Choice>
-          <mc:Fallback>
-            <w:pict>
-              <v:shape w14:anchorId="6ED32558" id="Text Box 87" o:spid="_x0000_s1033" type="#_x0000_t202" style="position:absolute;margin-left:164.3pt;margin-top:291.2pt;width:48.4pt;height:24.2pt;z-index:251728896;visibility:visible;mso-wrap-style:square;mso-width-percent:0;mso-wrap-distance-left:9pt;mso-wrap-distance-top:0;mso-wrap-distance-right:9pt;mso-wrap-distance-bottom:0;mso-position-horizontal:absolute;mso-position-horizontal-relative:text;mso-position-vertical:absolute;mso-position-vertical-relative:text;mso-width-percent:0;mso-width-relative:margin;v-text-anchor:middle" o:gfxdata="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" fillcolor="white [3201]" stroked="f" strokeweight=".5pt">
-                <v:textbox style="mso-fit-shape-to-text:t">
-                  <w:txbxContent>
-                    <w:p>
-                      <w:pPr>
-                        <w:jc w:val="center"/>
-                        <w:rPr>
-                          <w:rFonts w:ascii="Inconsolata for Powerline Mediu" w:hAnsi="Inconsolata for Powerline Mediu"/>
-                          <w:sz w:val="22"/>
-                          <w:szCs w:val="22"/>
-                          <w:lang w:val="en-US"/>
-                        </w:rPr>
-                      </w:pPr>
-                      <w:r>
-                        <w:rPr>
-                          <w:rFonts w:ascii="Inconsolata for Powerline Mediu" w:hAnsi="Inconsolata for Powerline Mediu"/>
-                          <w:sz w:val="22"/>
-                          <w:szCs w:val="22"/>
-                          <w:lang w:val="en-US"/>
-                        </w:rPr>
-                        <w:t>filter</w:t>
-                      </w:r>
-                    </w:p>
-                  </w:txbxContent>
-                </v:textbox>
-              </v:shape>
-            </w:pict>
-          </mc:Fallback>
-        </mc:AlternateContent>
-      </w:r>
-      <w:r>
-        <w:rPr>
-          <w:noProof/>
-        </w:rPr>
-        <mc:AlternateContent>
-          <mc:Choice Requires="wps">
-            <w:drawing>
-              <wp:anchor distT="0" distB="0" distL="114300" distR="114300" simplePos="0" relativeHeight="251730944" behindDoc="0" locked="0" layoutInCell="1" allowOverlap="1" wp14:anchorId="43148453" wp14:editId="05254E7B">
-                <wp:simplePos x="0" y="0"/>
-                <wp:positionH relativeFrom="column">
-                  <wp:posOffset>3154680</wp:posOffset>
-                </wp:positionH>
-                <wp:positionV relativeFrom="paragraph">
-                  <wp:posOffset>4582323</wp:posOffset>
-                </wp:positionV>
-                <wp:extent cx="687705" cy="307340"/>
-                <wp:effectExtent l="0" t="0" r="0" b="1270"/>
-                <wp:wrapNone/>
-                <wp:docPr id="88" name="Text Box 88"/>
-                <wp:cNvGraphicFramePr/>
-                <a:graphic xmlns:a="http://schemas.openxmlformats.org/drawingml/2006/main">
-                  <a:graphicData uri="http://schemas.microsoft.com/office/word/2010/wordprocessingShape">
-                    <wps:wsp>
-                      <wps:cNvSpPr txBox="1"/>
-                      <wps:spPr>
-                        <a:xfrm>
-                          <a:off x="0" y="0"/>
-                          <a:ext cx="687705" cy="307340"/>
-                        </a:xfrm>
-                        <a:prstGeom prst="rect">
-                          <a:avLst/>
-                        </a:prstGeom>
-                        <a:solidFill>
-                          <a:schemeClr val="lt1"/>
-                        </a:solidFill>
-                        <a:ln w="6350">
-                          <a:noFill/>
-                        </a:ln>
-                      </wps:spPr>
-                      <wps:txbx>
-                        <w:txbxContent>
-                          <w:p>
-                            <w:pPr>
-                              <w:jc w:val="center"/>
-                              <w:rPr>
-                                <w:rFonts w:ascii="Inconsolata for Powerline Mediu" w:hAnsi="Inconsolata for Powerline Mediu"/>
-                                <w:sz w:val="22"/>
-                                <w:szCs w:val="22"/>
-                                <w:lang w:val="en-US"/>
-                              </w:rPr>
-                            </w:pPr>
-                            <w:r>
-                              <w:rPr>
-                                <w:rFonts w:ascii="Inconsolata for Powerline Mediu" w:hAnsi="Inconsolata for Powerline Mediu"/>
-                                <w:sz w:val="22"/>
-                                <w:szCs w:val="22"/>
-                                <w:lang w:val="en-US"/>
-                              </w:rPr>
-                              <w:t>join,</w:t>
-                            </w:r>
-                          </w:p>
-                          <w:p>
-                            <w:pPr>
-                              <w:jc w:val="center"/>
-                              <w:rPr>
-                                <w:rFonts w:ascii="Inconsolata for Powerline Mediu" w:hAnsi="Inconsolata for Powerline Mediu"/>
-                                <w:sz w:val="22"/>
-                                <w:szCs w:val="22"/>
-                                <w:lang w:val="en-US"/>
-                              </w:rPr>
-                            </w:pPr>
-                            <w:proofErr w:type="spellStart"/>
-                            <w:r>
-                              <w:rPr>
-                                <w:rFonts w:ascii="Inconsolata for Powerline Mediu" w:hAnsi="Inconsolata for Powerline Mediu"/>
-                                <w:sz w:val="22"/>
-                                <w:szCs w:val="22"/>
-                                <w:lang w:val="en-US"/>
-                              </w:rPr>
-                              <w:t>groupBy</w:t>
-                            </w:r>
-                            <w:proofErr w:type="spellEnd"/>
-                          </w:p>
-                        </w:txbxContent>
-                      </wps:txbx>
-                      <wps:bodyPr rot="0" spcFirstLastPara="0" vertOverflow="overflow" horzOverflow="overflow" vert="horz" wrap="square" lIns="91440" tIns="45720" rIns="91440" bIns="45720" numCol="1" spcCol="0" rtlCol="0" fromWordArt="0" anchor="ctr" anchorCtr="0" forceAA="0" compatLnSpc="1">
-                        <a:prstTxWarp prst="textNoShape">
-                          <a:avLst/>
-                        </a:prstTxWarp>
-                        <a:spAutoFit/>
-                      </wps:bodyPr>
-                    </wps:wsp>
-                  </a:graphicData>
-                </a:graphic>
-                <wp14:sizeRelH relativeFrom="margin">
-                  <wp14:pctWidth>0</wp14:pctWidth>
-                </wp14:sizeRelH>
-              </wp:anchor>
-            </w:drawing>
-          </mc:Choice>
-          <mc:Fallback>
-            <w:pict>
-              <v:shape w14:anchorId="43148453" id="Text Box 88" o:spid="_x0000_s1034" type="#_x0000_t202" style="position:absolute;margin-left:248.4pt;margin-top:360.8pt;width:54.15pt;height:24.2pt;z-index:251730944;visibility:visible;mso-wrap-style:square;mso-width-percent:0;mso-wrap-distance-left:9pt;mso-wrap-distance-top:0;mso-wrap-distance-right:9pt;mso-wrap-distance-bottom:0;mso-position-horizontal:absolute;mso-position-horizontal-relative:text;mso-position-vertical:absolute;mso-position-vertical-relative:text;mso-width-percent:0;mso-width-relative:margin;v-text-anchor:middle" o:gfxdata="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" fillcolor="white [3201]" stroked="f" strokeweight=".5pt">
-                <v:textbox style="mso-fit-shape-to-text:t">
-                  <w:txbxContent>
-                    <w:p>
-                      <w:pPr>
-                        <w:jc w:val="center"/>
-                        <w:rPr>
-                          <w:rFonts w:ascii="Inconsolata for Powerline Mediu" w:hAnsi="Inconsolata for Powerline Mediu"/>
-                          <w:sz w:val="22"/>
-                          <w:szCs w:val="22"/>
-                          <w:lang w:val="en-US"/>
-                        </w:rPr>
-                      </w:pPr>
-                      <w:r>
-                        <w:rPr>
-                          <w:rFonts w:ascii="Inconsolata for Powerline Mediu" w:hAnsi="Inconsolata for Powerline Mediu"/>
-                          <w:sz w:val="22"/>
-                          <w:szCs w:val="22"/>
-                          <w:lang w:val="en-US"/>
-                        </w:rPr>
-                        <w:t>join,</w:t>
-                      </w:r>
-                    </w:p>
-                    <w:p>
-                      <w:pPr>
-                        <w:jc w:val="center"/>
-                        <w:rPr>
-                          <w:rFonts w:ascii="Inconsolata for Powerline Mediu" w:hAnsi="Inconsolata for Powerline Mediu"/>
-                          <w:sz w:val="22"/>
-                          <w:szCs w:val="22"/>
-                          <w:lang w:val="en-US"/>
-                        </w:rPr>
-                      </w:pPr>
-                      <w:proofErr w:type="spellStart"/>
-                      <w:r>
-                        <w:rPr>
-                          <w:rFonts w:ascii="Inconsolata for Powerline Mediu" w:hAnsi="Inconsolata for Powerline Mediu"/>
-                          <w:sz w:val="22"/>
-                          <w:szCs w:val="22"/>
-                          <w:lang w:val="en-US"/>
-                        </w:rPr>
-                        <w:t>groupBy</w:t>
-                      </w:r>
-                      <w:proofErr w:type="spellEnd"/>
-                    </w:p>
-                  </w:txbxContent>
-                </v:textbox>
-              </v:shape>
-            </w:pict>
-          </mc:Fallback>
-        </mc:AlternateContent>
-      </w:r>
-      <w:r>
-        <w:rPr>
-          <w:noProof/>
-        </w:rPr>
-        <mc:AlternateContent>
-          <mc:Choice Requires="wps">
-            <w:drawing>
-              <wp:anchor distT="0" distB="0" distL="114300" distR="114300" simplePos="0" relativeHeight="251732992" behindDoc="0" locked="0" layoutInCell="1" allowOverlap="1" wp14:anchorId="58620E63" wp14:editId="44CEC714">
+              <wp:anchor distT="0" distB="0" distL="114300" distR="114300" simplePos="0" relativeHeight="251727872" behindDoc="0" locked="0" layoutInCell="1" allowOverlap="1" wp14:anchorId="758C699D" wp14:editId="4270D18F">
                 <wp:simplePos x="0" y="0"/>
                 <wp:positionH relativeFrom="column">
                   <wp:posOffset>4490720</wp:posOffset>
@@ -757,17 +781,13 @@
                             <w:pPr>
                               <w:jc w:val="center"/>
                               <w:rPr>
-                                <w:rFonts w:ascii="Inconsolata for Powerline Mediu" w:hAnsi="Inconsolata for Powerline Mediu"/>
-                                <w:sz w:val="22"/>
-                                <w:szCs w:val="22"/>
+                                <w:rFonts w:ascii="Charter Roman" w:hAnsi="Charter Roman"/>
                                 <w:lang w:val="en-US"/>
                               </w:rPr>
                             </w:pPr>
                             <w:r>
                               <w:rPr>
-                                <w:rFonts w:ascii="Inconsolata for Powerline Mediu" w:hAnsi="Inconsolata for Powerline Mediu"/>
-                                <w:sz w:val="22"/>
-                                <w:szCs w:val="22"/>
+                                <w:rFonts w:ascii="Charter Roman" w:hAnsi="Charter Roman"/>
                                 <w:lang w:val="en-US"/>
                               </w:rPr>
                               <w:t>filter</w:t>
@@ -792,24 +812,20 @@
           </mc:Choice>
           <mc:Fallback>
             <w:pict>
-              <v:shape w14:anchorId="58620E63" id="Text Box 89" o:spid="_x0000_s1035" type="#_x0000_t202" style="position:absolute;margin-left:353.6pt;margin-top:365.75pt;width:48.4pt;height:24.2pt;z-index:251732992;visibility:visible;mso-wrap-style:square;mso-width-percent:0;mso-wrap-distance-left:9pt;mso-wrap-distance-top:0;mso-wrap-distance-right:9pt;mso-wrap-distance-bottom:0;mso-position-horizontal:absolute;mso-position-horizontal-relative:text;mso-position-vertical:absolute;mso-position-vertical-relative:text;mso-width-percent:0;mso-width-relative:margin;v-text-anchor:middle" o:gfxdata="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" fillcolor="white [3201]" stroked="f" strokeweight=".5pt">
+              <v:shape w14:anchorId="758C699D" id="Text Box 89" o:spid="_x0000_s1031" type="#_x0000_t202" style="position:absolute;margin-left:353.6pt;margin-top:365.75pt;width:48.4pt;height:24.2pt;z-index:251727872;visibility:visible;mso-wrap-style:square;mso-width-percent:0;mso-wrap-distance-left:9pt;mso-wrap-distance-top:0;mso-wrap-distance-right:9pt;mso-wrap-distance-bottom:0;mso-position-horizontal:absolute;mso-position-horizontal-relative:text;mso-position-vertical:absolute;mso-position-vertical-relative:text;mso-width-percent:0;mso-width-relative:margin;v-text-anchor:middle" o:gfxdata="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" fillcolor="white [3201]" stroked="f" strokeweight=".5pt">
                 <v:textbox style="mso-fit-shape-to-text:t">
                   <w:txbxContent>
                     <w:p>
                       <w:pPr>
                         <w:jc w:val="center"/>
                         <w:rPr>
-                          <w:rFonts w:ascii="Inconsolata for Powerline Mediu" w:hAnsi="Inconsolata for Powerline Mediu"/>
-                          <w:sz w:val="22"/>
-                          <w:szCs w:val="22"/>
+                          <w:rFonts w:ascii="Charter Roman" w:hAnsi="Charter Roman"/>
                           <w:lang w:val="en-US"/>
                         </w:rPr>
                       </w:pPr>
                       <w:r>
                         <w:rPr>
-                          <w:rFonts w:ascii="Inconsolata for Powerline Mediu" w:hAnsi="Inconsolata for Powerline Mediu"/>
-                          <w:sz w:val="22"/>
-                          <w:szCs w:val="22"/>
+                          <w:rFonts w:ascii="Charter Roman" w:hAnsi="Charter Roman"/>
                           <w:lang w:val="en-US"/>
                         </w:rPr>
                         <w:t>filter</w:t>
@@ -829,7 +845,7 @@
         <mc:AlternateContent>
           <mc:Choice Requires="wps">
             <w:drawing>
-              <wp:anchor distT="0" distB="0" distL="114300" distR="114300" simplePos="0" relativeHeight="251726848" behindDoc="0" locked="0" layoutInCell="1" allowOverlap="1" wp14:anchorId="6ED32558" wp14:editId="354CA106">
+              <wp:anchor distT="0" distB="0" distL="114300" distR="114300" simplePos="0" relativeHeight="251721728" behindDoc="0" locked="0" layoutInCell="1" allowOverlap="1" wp14:anchorId="2B4B9E66" wp14:editId="7D242CFE">
                 <wp:simplePos x="0" y="0"/>
                 <wp:positionH relativeFrom="column">
                   <wp:posOffset>2156460</wp:posOffset>
@@ -867,17 +883,13 @@
                             <w:pPr>
                               <w:jc w:val="center"/>
                               <w:rPr>
-                                <w:rFonts w:ascii="Inconsolata for Powerline Mediu" w:hAnsi="Inconsolata for Powerline Mediu"/>
-                                <w:sz w:val="22"/>
-                                <w:szCs w:val="22"/>
+                                <w:rFonts w:ascii="Charter Roman" w:hAnsi="Charter Roman"/>
                                 <w:lang w:val="en-US"/>
                               </w:rPr>
                             </w:pPr>
                             <w:r>
                               <w:rPr>
-                                <w:rFonts w:ascii="Inconsolata for Powerline Mediu" w:hAnsi="Inconsolata for Powerline Mediu"/>
-                                <w:sz w:val="22"/>
-                                <w:szCs w:val="22"/>
+                                <w:rFonts w:ascii="Charter Roman" w:hAnsi="Charter Roman"/>
                                 <w:lang w:val="en-US"/>
                               </w:rPr>
                               <w:t>map</w:t>
@@ -899,24 +911,20 @@
           </mc:Choice>
           <mc:Fallback>
             <w:pict>
-              <v:shape w14:anchorId="6ED32558" id="Text Box 86" o:spid="_x0000_s1036" type="#_x0000_t202" style="position:absolute;margin-left:169.8pt;margin-top:397.9pt;width:37.75pt;height:24.2pt;z-index:251726848;visibility:visible;mso-wrap-style:square;mso-wrap-distance-left:9pt;mso-wrap-distance-top:0;mso-wrap-distance-right:9pt;mso-wrap-distance-bottom:0;mso-position-horizontal:absolute;mso-position-horizontal-relative:text;mso-position-vertical:absolute;mso-position-vertical-relative:text;v-text-anchor:middle" o:gfxdata="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" fillcolor="white [3201]" stroked="f" strokeweight=".5pt">
+              <v:shape w14:anchorId="2B4B9E66" id="Text Box 86" o:spid="_x0000_s1032" type="#_x0000_t202" style="position:absolute;margin-left:169.8pt;margin-top:397.9pt;width:37.75pt;height:24.2pt;z-index:251721728;visibility:visible;mso-wrap-style:square;mso-wrap-distance-left:9pt;mso-wrap-distance-top:0;mso-wrap-distance-right:9pt;mso-wrap-distance-bottom:0;mso-position-horizontal:absolute;mso-position-horizontal-relative:text;mso-position-vertical:absolute;mso-position-vertical-relative:text;v-text-anchor:middle" o:gfxdata="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" fillcolor="white [3201]" stroked="f" strokeweight=".5pt">
                 <v:textbox style="mso-fit-shape-to-text:t">
                   <w:txbxContent>
                     <w:p>
                       <w:pPr>
                         <w:jc w:val="center"/>
                         <w:rPr>
-                          <w:rFonts w:ascii="Inconsolata for Powerline Mediu" w:hAnsi="Inconsolata for Powerline Mediu"/>
-                          <w:sz w:val="22"/>
-                          <w:szCs w:val="22"/>
+                          <w:rFonts w:ascii="Charter Roman" w:hAnsi="Charter Roman"/>
                           <w:lang w:val="en-US"/>
                         </w:rPr>
                       </w:pPr>
                       <w:r>
                         <w:rPr>
-                          <w:rFonts w:ascii="Inconsolata for Powerline Mediu" w:hAnsi="Inconsolata for Powerline Mediu"/>
-                          <w:sz w:val="22"/>
-                          <w:szCs w:val="22"/>
+                          <w:rFonts w:ascii="Charter Roman" w:hAnsi="Charter Roman"/>
                           <w:lang w:val="en-US"/>
                         </w:rPr>
                         <w:t>map</w:t>
@@ -936,7 +944,7 @@
         <mc:AlternateContent>
           <mc:Choice Requires="wps">
             <w:drawing>
-              <wp:anchor distT="0" distB="0" distL="114300" distR="114300" simplePos="0" relativeHeight="251723776" behindDoc="0" locked="0" layoutInCell="1" allowOverlap="1" wp14:anchorId="5D2A0CC8" wp14:editId="3139305F">
+              <wp:anchor distT="0" distB="0" distL="114300" distR="114300" simplePos="0" relativeHeight="251718656" behindDoc="0" locked="0" layoutInCell="1" allowOverlap="1" wp14:anchorId="506DE4EE" wp14:editId="6FDF0881">
                 <wp:simplePos x="0" y="0"/>
                 <wp:positionH relativeFrom="column">
                   <wp:posOffset>5142067</wp:posOffset>
@@ -991,11 +999,11 @@
           </mc:Choice>
           <mc:Fallback>
             <w:pict>
-              <v:shapetype w14:anchorId="2AAB4B37" id="_x0000_t32" coordsize="21600,21600" o:spt="32" o:oned="t" path="m,l21600,21600e" filled="f">
+              <v:shapetype w14:anchorId="29900B3F" id="_x0000_t32" coordsize="21600,21600" o:spt="32" o:oned="t" path="m,l21600,21600e" filled="f">
                 <v:path arrowok="t" fillok="f" o:connecttype="none"/>
                 <o:lock v:ext="edit" shapetype="t"/>
               </v:shapetype>
-              <v:shape id="Straight Arrow Connector 84" o:spid="_x0000_s1026" type="#_x0000_t32" style="position:absolute;margin-left:404.9pt;margin-top:342.15pt;width:34.85pt;height:0;z-index:251723776;visibility:visible;mso-wrap-style:square;mso-wrap-distance-left:9pt;mso-wrap-distance-top:0;mso-wrap-distance-right:9pt;mso-wrap-distance-bottom:0;mso-position-horizontal:absolute;mso-position-horizontal-relative:text;mso-position-vertical:absolute;mso-position-vertical-relative:text" o:gfxdata="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" strokecolor="black [3213]" strokeweight="1.5pt">
+              <v:shape id="Straight Arrow Connector 84" o:spid="_x0000_s1026" type="#_x0000_t32" style="position:absolute;margin-left:404.9pt;margin-top:342.15pt;width:34.85pt;height:0;z-index:251718656;visibility:visible;mso-wrap-style:square;mso-wrap-distance-left:9pt;mso-wrap-distance-top:0;mso-wrap-distance-right:9pt;mso-wrap-distance-bottom:0;mso-position-horizontal:absolute;mso-position-horizontal-relative:text;mso-position-vertical:absolute;mso-position-vertical-relative:text" o:gfxdata="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" strokecolor="black [3213]" strokeweight="1.5pt">
                 <v:stroke endarrow="block" joinstyle="miter"/>
               </v:shape>
             </w:pict>
@@ -1009,7 +1017,7 @@
         <mc:AlternateContent>
           <mc:Choice Requires="wps">
             <w:drawing>
-              <wp:anchor distT="0" distB="0" distL="114300" distR="114300" simplePos="0" relativeHeight="251721728" behindDoc="0" locked="0" layoutInCell="1" allowOverlap="1" wp14:anchorId="5D2A0CC8" wp14:editId="3139305F">
+              <wp:anchor distT="0" distB="0" distL="114300" distR="114300" simplePos="0" relativeHeight="251716608" behindDoc="0" locked="0" layoutInCell="1" allowOverlap="1" wp14:anchorId="14312509" wp14:editId="5A561CFF">
                 <wp:simplePos x="0" y="0"/>
                 <wp:positionH relativeFrom="column">
                   <wp:posOffset>5142865</wp:posOffset>
@@ -1064,7 +1072,7 @@
           </mc:Choice>
           <mc:Fallback>
             <w:pict>
-              <v:shape w14:anchorId="053E61F8" id="Straight Arrow Connector 83" o:spid="_x0000_s1026" type="#_x0000_t32" style="position:absolute;margin-left:404.95pt;margin-top:313.65pt;width:34.85pt;height:0;z-index:251721728;visibility:visible;mso-wrap-style:square;mso-wrap-distance-left:9pt;mso-wrap-distance-top:0;mso-wrap-distance-right:9pt;mso-wrap-distance-bottom:0;mso-position-horizontal:absolute;mso-position-horizontal-relative:text;mso-position-vertical:absolute;mso-position-vertical-relative:text" o:gfxdata="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" strokecolor="black [3213]" strokeweight="1.5pt">
+              <v:shape w14:anchorId="62F529EA" id="Straight Arrow Connector 83" o:spid="_x0000_s1026" type="#_x0000_t32" style="position:absolute;margin-left:404.95pt;margin-top:313.65pt;width:34.85pt;height:0;z-index:251716608;visibility:visible;mso-wrap-style:square;mso-wrap-distance-left:9pt;mso-wrap-distance-top:0;mso-wrap-distance-right:9pt;mso-wrap-distance-bottom:0;mso-position-horizontal:absolute;mso-position-horizontal-relative:text;mso-position-vertical:absolute;mso-position-vertical-relative:text" o:gfxdata="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" strokecolor="black [3213]" strokeweight="1.5pt">
                 <v:stroke endarrow="block" joinstyle="miter"/>
               </v:shape>
             </w:pict>
@@ -1076,7 +1084,7 @@
           <w:noProof/>
         </w:rPr>
         <w:drawing>
-          <wp:anchor distT="0" distB="0" distL="114300" distR="114300" simplePos="0" relativeHeight="251713536" behindDoc="0" locked="0" layoutInCell="1" allowOverlap="1" wp14:anchorId="706DAD2E" wp14:editId="3A99BA51">
+          <wp:anchor distT="0" distB="0" distL="114300" distR="114300" simplePos="0" relativeHeight="251708416" behindDoc="0" locked="0" layoutInCell="1" allowOverlap="1" wp14:anchorId="42158404" wp14:editId="34A33E46">
             <wp:simplePos x="0" y="0"/>
             <wp:positionH relativeFrom="column">
               <wp:posOffset>5596890</wp:posOffset>
@@ -1132,7 +1140,7 @@
           <w:noProof/>
         </w:rPr>
         <w:drawing>
-          <wp:anchor distT="0" distB="0" distL="114300" distR="114300" simplePos="0" relativeHeight="251715584" behindDoc="0" locked="0" layoutInCell="1" allowOverlap="1" wp14:anchorId="67622154" wp14:editId="3AA56F4E">
+          <wp:anchor distT="0" distB="0" distL="114300" distR="114300" simplePos="0" relativeHeight="251710464" behindDoc="0" locked="0" layoutInCell="1" allowOverlap="1" wp14:anchorId="30E3C8B8" wp14:editId="7598E2E3">
             <wp:simplePos x="0" y="0"/>
             <wp:positionH relativeFrom="column">
               <wp:posOffset>5598160</wp:posOffset>
@@ -1188,7 +1196,7 @@
           <w:noProof/>
         </w:rPr>
         <w:drawing>
-          <wp:anchor distT="0" distB="0" distL="114300" distR="114300" simplePos="0" relativeHeight="251717632" behindDoc="0" locked="0" layoutInCell="1" allowOverlap="1" wp14:anchorId="67622154" wp14:editId="3AA56F4E">
+          <wp:anchor distT="0" distB="0" distL="114300" distR="114300" simplePos="0" relativeHeight="251712512" behindDoc="0" locked="0" layoutInCell="1" allowOverlap="1" wp14:anchorId="3CA68309" wp14:editId="0545080B">
             <wp:simplePos x="0" y="0"/>
             <wp:positionH relativeFrom="column">
               <wp:posOffset>5601807</wp:posOffset>
@@ -1246,7 +1254,7 @@
         <mc:AlternateContent>
           <mc:Choice Requires="wps">
             <w:drawing>
-              <wp:anchor distT="0" distB="0" distL="114300" distR="114300" simplePos="0" relativeHeight="251719680" behindDoc="0" locked="0" layoutInCell="1" allowOverlap="1" wp14:anchorId="4BCDA594" wp14:editId="2B560246">
+              <wp:anchor distT="0" distB="0" distL="114300" distR="114300" simplePos="0" relativeHeight="251714560" behindDoc="0" locked="0" layoutInCell="1" allowOverlap="1" wp14:anchorId="51EF6BFE" wp14:editId="44523EED">
                 <wp:simplePos x="0" y="0"/>
                 <wp:positionH relativeFrom="column">
                   <wp:posOffset>5120477</wp:posOffset>
@@ -1301,7 +1309,7 @@
           </mc:Choice>
           <mc:Fallback>
             <w:pict>
-              <v:shape w14:anchorId="7EA852F4" id="Straight Arrow Connector 82" o:spid="_x0000_s1026" type="#_x0000_t32" style="position:absolute;margin-left:403.2pt;margin-top:285.95pt;width:34.85pt;height:0;z-index:251719680;visibility:visible;mso-wrap-style:square;mso-wrap-distance-left:9pt;mso-wrap-distance-top:0;mso-wrap-distance-right:9pt;mso-wrap-distance-bottom:0;mso-position-horizontal:absolute;mso-position-horizontal-relative:text;mso-position-vertical:absolute;mso-position-vertical-relative:text" o:gfxdata="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" strokecolor="black [3213]" strokeweight="1.5pt">
+              <v:shape w14:anchorId="37E8836E" id="Straight Arrow Connector 82" o:spid="_x0000_s1026" type="#_x0000_t32" style="position:absolute;margin-left:403.2pt;margin-top:285.95pt;width:34.85pt;height:0;z-index:251714560;visibility:visible;mso-wrap-style:square;mso-wrap-distance-left:9pt;mso-wrap-distance-top:0;mso-wrap-distance-right:9pt;mso-wrap-distance-bottom:0;mso-position-horizontal:absolute;mso-position-horizontal-relative:text;mso-position-vertical:absolute;mso-position-vertical-relative:text" o:gfxdata="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" strokecolor="black [3213]" strokeweight="1.5pt">
                 <v:stroke endarrow="block" joinstyle="miter"/>
               </v:shape>
             </w:pict>
@@ -1315,7 +1323,7 @@
         <mc:AlternateContent>
           <mc:Choice Requires="wps">
             <w:drawing>
-              <wp:anchor distT="0" distB="0" distL="114300" distR="114300" simplePos="0" relativeHeight="251711488" behindDoc="0" locked="0" layoutInCell="1" allowOverlap="1">
+              <wp:anchor distT="0" distB="0" distL="114300" distR="114300" simplePos="0" relativeHeight="251706368" behindDoc="0" locked="0" layoutInCell="1" allowOverlap="1" wp14:anchorId="7B2BA254" wp14:editId="2244D507">
                 <wp:simplePos x="0" y="0"/>
                 <wp:positionH relativeFrom="column">
                   <wp:posOffset>2676324</wp:posOffset>
@@ -1370,7 +1378,7 @@
           </mc:Choice>
           <mc:Fallback>
             <w:pict>
-              <v:shape w14:anchorId="181E77AA" id="Straight Arrow Connector 78" o:spid="_x0000_s1026" type="#_x0000_t32" style="position:absolute;margin-left:210.75pt;margin-top:344.75pt;width:44.9pt;height:35.65pt;flip:y;z-index:251711488;visibility:visible;mso-wrap-style:square;mso-wrap-distance-left:9pt;mso-wrap-distance-top:0;mso-wrap-distance-right:9pt;mso-wrap-distance-bottom:0;mso-position-horizontal:absolute;mso-position-horizontal-relative:text;mso-position-vertical:absolute;mso-position-vertical-relative:text" o:gfxdata="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" strokecolor="black [3213]" strokeweight="1.5pt">
+              <v:shape w14:anchorId="263393EB" id="Straight Arrow Connector 78" o:spid="_x0000_s1026" type="#_x0000_t32" style="position:absolute;margin-left:210.75pt;margin-top:344.75pt;width:44.9pt;height:35.65pt;flip:y;z-index:251706368;visibility:visible;mso-wrap-style:square;mso-wrap-distance-left:9pt;mso-wrap-distance-top:0;mso-wrap-distance-right:9pt;mso-wrap-distance-bottom:0;mso-position-horizontal:absolute;mso-position-horizontal-relative:text;mso-position-vertical:absolute;mso-position-vertical-relative:text" o:gfxdata="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" strokecolor="black [3213]" strokeweight="1.5pt">
                 <v:stroke endarrow="block" joinstyle="miter"/>
               </v:shape>
             </w:pict>
@@ -1384,7 +1392,7 @@
         <mc:AlternateContent>
           <mc:Choice Requires="wps">
             <w:drawing>
-              <wp:anchor distT="0" distB="0" distL="114300" distR="114300" simplePos="0" relativeHeight="251710464" behindDoc="0" locked="0" layoutInCell="1" allowOverlap="1">
+              <wp:anchor distT="0" distB="0" distL="114300" distR="114300" simplePos="0" relativeHeight="251705344" behindDoc="0" locked="0" layoutInCell="1" allowOverlap="1" wp14:anchorId="07ED8788" wp14:editId="45AD3998">
                 <wp:simplePos x="0" y="0"/>
                 <wp:positionH relativeFrom="column">
                   <wp:posOffset>2658217</wp:posOffset>
@@ -1439,7 +1447,7 @@
           </mc:Choice>
           <mc:Fallback>
             <w:pict>
-              <v:shape w14:anchorId="48C337E1" id="Straight Arrow Connector 77" o:spid="_x0000_s1026" type="#_x0000_t32" style="position:absolute;margin-left:209.3pt;margin-top:317.65pt;width:46.35pt;height:61.3pt;flip:y;z-index:251710464;visibility:visible;mso-wrap-style:square;mso-wrap-distance-left:9pt;mso-wrap-distance-top:0;mso-wrap-distance-right:9pt;mso-wrap-distance-bottom:0;mso-position-horizontal:absolute;mso-position-horizontal-relative:text;mso-position-vertical:absolute;mso-position-vertical-relative:text" o:gfxdata="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" strokecolor="black [3213]" strokeweight="1.5pt">
+              <v:shape w14:anchorId="46528F49" id="Straight Arrow Connector 77" o:spid="_x0000_s1026" type="#_x0000_t32" style="position:absolute;margin-left:209.3pt;margin-top:317.65pt;width:46.35pt;height:61.3pt;flip:y;z-index:251705344;visibility:visible;mso-wrap-style:square;mso-wrap-distance-left:9pt;mso-wrap-distance-top:0;mso-wrap-distance-right:9pt;mso-wrap-distance-bottom:0;mso-position-horizontal:absolute;mso-position-horizontal-relative:text;mso-position-vertical:absolute;mso-position-vertical-relative:text" o:gfxdata="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" strokecolor="black [3213]" strokeweight="1.5pt">
                 <v:stroke endarrow="block" joinstyle="miter"/>
               </v:shape>
             </w:pict>
@@ -1453,7 +1461,7 @@
         <mc:AlternateContent>
           <mc:Choice Requires="wps">
             <w:drawing>
-              <wp:anchor distT="0" distB="0" distL="114300" distR="114300" simplePos="0" relativeHeight="251709440" behindDoc="0" locked="0" layoutInCell="1" allowOverlap="1">
+              <wp:anchor distT="0" distB="0" distL="114300" distR="114300" simplePos="0" relativeHeight="251704320" behindDoc="0" locked="0" layoutInCell="1" allowOverlap="1" wp14:anchorId="2D102164" wp14:editId="21876412">
                 <wp:simplePos x="0" y="0"/>
                 <wp:positionH relativeFrom="column">
                   <wp:posOffset>2658217</wp:posOffset>
@@ -1508,7 +1516,7 @@
           </mc:Choice>
           <mc:Fallback>
             <w:pict>
-              <v:shape w14:anchorId="4768A82F" id="Straight Arrow Connector 76" o:spid="_x0000_s1026" type="#_x0000_t32" style="position:absolute;margin-left:209.3pt;margin-top:289.85pt;width:45.6pt;height:88.4pt;flip:y;z-index:251709440;visibility:visible;mso-wrap-style:square;mso-wrap-distance-left:9pt;mso-wrap-distance-top:0;mso-wrap-distance-right:9pt;mso-wrap-distance-bottom:0;mso-position-horizontal:absolute;mso-position-horizontal-relative:text;mso-position-vertical:absolute;mso-position-vertical-relative:text" o:gfxdata="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" strokecolor="black [3213]" strokeweight="1.5pt">
+              <v:shape w14:anchorId="61926FA0" id="Straight Arrow Connector 76" o:spid="_x0000_s1026" type="#_x0000_t32" style="position:absolute;margin-left:209.3pt;margin-top:289.85pt;width:45.6pt;height:88.4pt;flip:y;z-index:251704320;visibility:visible;mso-wrap-style:square;mso-wrap-distance-left:9pt;mso-wrap-distance-top:0;mso-wrap-distance-right:9pt;mso-wrap-distance-bottom:0;mso-position-horizontal:absolute;mso-position-horizontal-relative:text;mso-position-vertical:absolute;mso-position-vertical-relative:text" o:gfxdata="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" strokecolor="black [3213]" strokeweight="1.5pt">
                 <v:stroke endarrow="block" joinstyle="miter"/>
               </v:shape>
             </w:pict>
@@ -1522,7 +1530,7 @@
         <mc:AlternateContent>
           <mc:Choice Requires="wps">
             <w:drawing>
-              <wp:anchor distT="0" distB="0" distL="114300" distR="114300" simplePos="0" relativeHeight="251708416" behindDoc="0" locked="0" layoutInCell="1" allowOverlap="1">
+              <wp:anchor distT="0" distB="0" distL="114300" distR="114300" simplePos="0" relativeHeight="251703296" behindDoc="0" locked="0" layoutInCell="1" allowOverlap="1" wp14:anchorId="79F60419" wp14:editId="6216D6EF">
                 <wp:simplePos x="0" y="0"/>
                 <wp:positionH relativeFrom="column">
                   <wp:posOffset>2658217</wp:posOffset>
@@ -1577,7 +1585,7 @@
           </mc:Choice>
           <mc:Fallback>
             <w:pict>
-              <v:shape w14:anchorId="379C8360" id="Straight Arrow Connector 75" o:spid="_x0000_s1026" type="#_x0000_t32" style="position:absolute;margin-left:209.3pt;margin-top:342.6pt;width:46.35pt;height:9.25pt;flip:y;z-index:251708416;visibility:visible;mso-wrap-style:square;mso-wrap-distance-left:9pt;mso-wrap-distance-top:0;mso-wrap-distance-right:9pt;mso-wrap-distance-bottom:0;mso-position-horizontal:absolute;mso-position-horizontal-relative:text;mso-position-vertical:absolute;mso-position-vertical-relative:text" o:gfxdata="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" strokecolor="black [3213]" strokeweight="1.5pt">
+              <v:shape w14:anchorId="140433D9" id="Straight Arrow Connector 75" o:spid="_x0000_s1026" type="#_x0000_t32" style="position:absolute;margin-left:209.3pt;margin-top:342.6pt;width:46.35pt;height:9.25pt;flip:y;z-index:251703296;visibility:visible;mso-wrap-style:square;mso-wrap-distance-left:9pt;mso-wrap-distance-top:0;mso-wrap-distance-right:9pt;mso-wrap-distance-bottom:0;mso-position-horizontal:absolute;mso-position-horizontal-relative:text;mso-position-vertical:absolute;mso-position-vertical-relative:text" o:gfxdata="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" strokecolor="black [3213]" strokeweight="1.5pt">
                 <v:stroke endarrow="block" joinstyle="miter"/>
               </v:shape>
             </w:pict>
@@ -1591,7 +1599,7 @@
         <mc:AlternateContent>
           <mc:Choice Requires="wps">
             <w:drawing>
-              <wp:anchor distT="0" distB="0" distL="114300" distR="114300" simplePos="0" relativeHeight="251707392" behindDoc="0" locked="0" layoutInCell="1" allowOverlap="1">
+              <wp:anchor distT="0" distB="0" distL="114300" distR="114300" simplePos="0" relativeHeight="251702272" behindDoc="0" locked="0" layoutInCell="1" allowOverlap="1" wp14:anchorId="4BACE8F4" wp14:editId="21408B35">
                 <wp:simplePos x="0" y="0"/>
                 <wp:positionH relativeFrom="column">
                   <wp:posOffset>2658217</wp:posOffset>
@@ -1646,7 +1654,7 @@
           </mc:Choice>
           <mc:Fallback>
             <w:pict>
-              <v:shape w14:anchorId="3FA2308F" id="Straight Arrow Connector 74" o:spid="_x0000_s1026" type="#_x0000_t32" style="position:absolute;margin-left:209.3pt;margin-top:315.55pt;width:47.05pt;height:36.35pt;flip:y;z-index:251707392;visibility:visible;mso-wrap-style:square;mso-wrap-distance-left:9pt;mso-wrap-distance-top:0;mso-wrap-distance-right:9pt;mso-wrap-distance-bottom:0;mso-position-horizontal:absolute;mso-position-horizontal-relative:text;mso-position-vertical:absolute;mso-position-vertical-relative:text" o:gfxdata="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" strokecolor="black [3213]" strokeweight="1.5pt">
+              <v:shape w14:anchorId="5BCCD41C" id="Straight Arrow Connector 74" o:spid="_x0000_s1026" type="#_x0000_t32" style="position:absolute;margin-left:209.3pt;margin-top:315.55pt;width:47.05pt;height:36.35pt;flip:y;z-index:251702272;visibility:visible;mso-wrap-style:square;mso-wrap-distance-left:9pt;mso-wrap-distance-top:0;mso-wrap-distance-right:9pt;mso-wrap-distance-bottom:0;mso-position-horizontal:absolute;mso-position-horizontal-relative:text;mso-position-vertical:absolute;mso-position-vertical-relative:text" o:gfxdata="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" strokecolor="black [3213]" strokeweight="1.5pt">
                 <v:stroke endarrow="block" joinstyle="miter"/>
               </v:shape>
             </w:pict>
@@ -1660,7 +1668,7 @@
         <mc:AlternateContent>
           <mc:Choice Requires="wps">
             <w:drawing>
-              <wp:anchor distT="0" distB="0" distL="114300" distR="114300" simplePos="0" relativeHeight="251706368" behindDoc="0" locked="0" layoutInCell="1" allowOverlap="1">
+              <wp:anchor distT="0" distB="0" distL="114300" distR="114300" simplePos="0" relativeHeight="251701248" behindDoc="0" locked="0" layoutInCell="1" allowOverlap="1" wp14:anchorId="7C06E848" wp14:editId="442937CF">
                 <wp:simplePos x="0" y="0"/>
                 <wp:positionH relativeFrom="column">
                   <wp:posOffset>2658217</wp:posOffset>
@@ -1715,7 +1723,7 @@
           </mc:Choice>
           <mc:Fallback>
             <w:pict>
-              <v:shape w14:anchorId="2A1AA999" id="Straight Arrow Connector 73" o:spid="_x0000_s1026" type="#_x0000_t32" style="position:absolute;margin-left:209.3pt;margin-top:288.45pt;width:45.6pt;height:62pt;flip:y;z-index:251706368;visibility:visible;mso-wrap-style:square;mso-wrap-distance-left:9pt;mso-wrap-distance-top:0;mso-wrap-distance-right:9pt;mso-wrap-distance-bottom:0;mso-position-horizontal:absolute;mso-position-horizontal-relative:text;mso-position-vertical:absolute;mso-position-vertical-relative:text" o:gfxdata="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" strokecolor="black [3213]" strokeweight="1.5pt">
+              <v:shape w14:anchorId="4A46E03D" id="Straight Arrow Connector 73" o:spid="_x0000_s1026" type="#_x0000_t32" style="position:absolute;margin-left:209.3pt;margin-top:288.45pt;width:45.6pt;height:62pt;flip:y;z-index:251701248;visibility:visible;mso-wrap-style:square;mso-wrap-distance-left:9pt;mso-wrap-distance-top:0;mso-wrap-distance-right:9pt;mso-wrap-distance-bottom:0;mso-position-horizontal:absolute;mso-position-horizontal-relative:text;mso-position-vertical:absolute;mso-position-vertical-relative:text" o:gfxdata="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" strokecolor="black [3213]" strokeweight="1.5pt">
                 <v:stroke endarrow="block" joinstyle="miter"/>
               </v:shape>
             </w:pict>
@@ -1729,7 +1737,7 @@
         <mc:AlternateContent>
           <mc:Choice Requires="wps">
             <w:drawing>
-              <wp:anchor distT="0" distB="0" distL="114300" distR="114300" simplePos="0" relativeHeight="251705344" behindDoc="0" locked="0" layoutInCell="1" allowOverlap="1">
+              <wp:anchor distT="0" distB="0" distL="114300" distR="114300" simplePos="0" relativeHeight="251700224" behindDoc="0" locked="0" layoutInCell="1" allowOverlap="1" wp14:anchorId="0EFBD353" wp14:editId="7C4EEBF1">
                 <wp:simplePos x="0" y="0"/>
                 <wp:positionH relativeFrom="column">
                   <wp:posOffset>2649163</wp:posOffset>
@@ -1784,7 +1792,7 @@
           </mc:Choice>
           <mc:Fallback>
             <w:pict>
-              <v:shape w14:anchorId="415BDAB4" id="Straight Arrow Connector 72" o:spid="_x0000_s1026" type="#_x0000_t32" style="position:absolute;margin-left:208.6pt;margin-top:272.05pt;width:47.05pt;height:69.85pt;z-index:251705344;visibility:visible;mso-wrap-style:square;mso-wrap-distance-left:9pt;mso-wrap-distance-top:0;mso-wrap-distance-right:9pt;mso-wrap-distance-bottom:0;mso-position-horizontal:absolute;mso-position-horizontal-relative:text;mso-position-vertical:absolute;mso-position-vertical-relative:text" o:gfxdata="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" strokecolor="black [3213]" strokeweight="1.5pt">
+              <v:shape w14:anchorId="10A0F18B" id="Straight Arrow Connector 72" o:spid="_x0000_s1026" type="#_x0000_t32" style="position:absolute;margin-left:208.6pt;margin-top:272.05pt;width:47.05pt;height:69.85pt;z-index:251700224;visibility:visible;mso-wrap-style:square;mso-wrap-distance-left:9pt;mso-wrap-distance-top:0;mso-wrap-distance-right:9pt;mso-wrap-distance-bottom:0;mso-position-horizontal:absolute;mso-position-horizontal-relative:text;mso-position-vertical:absolute;mso-position-vertical-relative:text" o:gfxdata="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" strokecolor="black [3213]" strokeweight="1.5pt">
                 <v:stroke endarrow="block" joinstyle="miter"/>
               </v:shape>
             </w:pict>
@@ -1798,7 +1806,7 @@
         <mc:AlternateContent>
           <mc:Choice Requires="wps">
             <w:drawing>
-              <wp:anchor distT="0" distB="0" distL="114300" distR="114300" simplePos="0" relativeHeight="251704320" behindDoc="0" locked="0" layoutInCell="1" allowOverlap="1">
+              <wp:anchor distT="0" distB="0" distL="114300" distR="114300" simplePos="0" relativeHeight="251699200" behindDoc="0" locked="0" layoutInCell="1" allowOverlap="1" wp14:anchorId="4BF51D45" wp14:editId="7ABE8464">
                 <wp:simplePos x="0" y="0"/>
                 <wp:positionH relativeFrom="column">
                   <wp:posOffset>2649163</wp:posOffset>
@@ -1853,7 +1861,7 @@
           </mc:Choice>
           <mc:Fallback>
             <w:pict>
-              <v:shape w14:anchorId="5B687D41" id="Straight Arrow Connector 71" o:spid="_x0000_s1026" type="#_x0000_t32" style="position:absolute;margin-left:208.6pt;margin-top:271.35pt;width:47.05pt;height:43.5pt;z-index:251704320;visibility:visible;mso-wrap-style:square;mso-wrap-distance-left:9pt;mso-wrap-distance-top:0;mso-wrap-distance-right:9pt;mso-wrap-distance-bottom:0;mso-position-horizontal:absolute;mso-position-horizontal-relative:text;mso-position-vertical:absolute;mso-position-vertical-relative:text" o:gfxdata="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" strokecolor="black [3213]" strokeweight="1.5pt">
+              <v:shape w14:anchorId="0B7470A2" id="Straight Arrow Connector 71" o:spid="_x0000_s1026" type="#_x0000_t32" style="position:absolute;margin-left:208.6pt;margin-top:271.35pt;width:47.05pt;height:43.5pt;z-index:251699200;visibility:visible;mso-wrap-style:square;mso-wrap-distance-left:9pt;mso-wrap-distance-top:0;mso-wrap-distance-right:9pt;mso-wrap-distance-bottom:0;mso-position-horizontal:absolute;mso-position-horizontal-relative:text;mso-position-vertical:absolute;mso-position-vertical-relative:text" o:gfxdata="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" strokecolor="black [3213]" strokeweight="1.5pt">
                 <v:stroke endarrow="block" joinstyle="miter"/>
               </v:shape>
             </w:pict>
@@ -1867,7 +1875,7 @@
         <mc:AlternateContent>
           <mc:Choice Requires="wps">
             <w:drawing>
-              <wp:anchor distT="0" distB="0" distL="114300" distR="114300" simplePos="0" relativeHeight="251703296" behindDoc="0" locked="0" layoutInCell="1" allowOverlap="1">
+              <wp:anchor distT="0" distB="0" distL="114300" distR="114300" simplePos="0" relativeHeight="251698176" behindDoc="0" locked="0" layoutInCell="1" allowOverlap="1" wp14:anchorId="20764C82" wp14:editId="79E9FCAA">
                 <wp:simplePos x="0" y="0"/>
                 <wp:positionH relativeFrom="column">
                   <wp:posOffset>2649163</wp:posOffset>
@@ -1922,7 +1930,7 @@
           </mc:Choice>
           <mc:Fallback>
             <w:pict>
-              <v:shape w14:anchorId="0E95A313" id="Straight Arrow Connector 70" o:spid="_x0000_s1026" type="#_x0000_t32" style="position:absolute;margin-left:208.6pt;margin-top:270.6pt;width:46.35pt;height:16.4pt;z-index:251703296;visibility:visible;mso-wrap-style:square;mso-wrap-distance-left:9pt;mso-wrap-distance-top:0;mso-wrap-distance-right:9pt;mso-wrap-distance-bottom:0;mso-position-horizontal:absolute;mso-position-horizontal-relative:text;mso-position-vertical:absolute;mso-position-vertical-relative:text" o:gfxdata="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" strokecolor="black [3213]" strokeweight="1.5pt">
+              <v:shape w14:anchorId="3B2B8801" id="Straight Arrow Connector 70" o:spid="_x0000_s1026" type="#_x0000_t32" style="position:absolute;margin-left:208.6pt;margin-top:270.6pt;width:46.35pt;height:16.4pt;z-index:251698176;visibility:visible;mso-wrap-style:square;mso-wrap-distance-left:9pt;mso-wrap-distance-top:0;mso-wrap-distance-right:9pt;mso-wrap-distance-bottom:0;mso-position-horizontal:absolute;mso-position-horizontal-relative:text;mso-position-vertical:absolute;mso-position-vertical-relative:text" o:gfxdata="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" strokecolor="black [3213]" strokeweight="1.5pt">
                 <v:stroke endarrow="block" joinstyle="miter"/>
               </v:shape>
             </w:pict>
@@ -1936,7 +1944,7 @@
         <mc:AlternateContent>
           <mc:Choice Requires="wps">
             <w:drawing>
-              <wp:anchor distT="0" distB="0" distL="114300" distR="114300" simplePos="0" relativeHeight="251702272" behindDoc="0" locked="0" layoutInCell="1" allowOverlap="1">
+              <wp:anchor distT="0" distB="0" distL="114300" distR="114300" simplePos="0" relativeHeight="251697152" behindDoc="0" locked="0" layoutInCell="1" allowOverlap="1" wp14:anchorId="45425AB3" wp14:editId="208F0E34">
                 <wp:simplePos x="0" y="0"/>
                 <wp:positionH relativeFrom="column">
                   <wp:posOffset>2649163</wp:posOffset>
@@ -1991,7 +1999,7 @@
           </mc:Choice>
           <mc:Fallback>
             <w:pict>
-              <v:shape w14:anchorId="251A1880" id="Straight Arrow Connector 69" o:spid="_x0000_s1026" type="#_x0000_t32" style="position:absolute;margin-left:208.6pt;margin-top:244.25pt;width:47.05pt;height:98.4pt;z-index:251702272;visibility:visible;mso-wrap-style:square;mso-wrap-distance-left:9pt;mso-wrap-distance-top:0;mso-wrap-distance-right:9pt;mso-wrap-distance-bottom:0;mso-position-horizontal:absolute;mso-position-horizontal-relative:text;mso-position-vertical:absolute;mso-position-vertical-relative:text" o:gfxdata="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" strokecolor="black [3213]" strokeweight="1.5pt">
+              <v:shape w14:anchorId="29BCC209" id="Straight Arrow Connector 69" o:spid="_x0000_s1026" type="#_x0000_t32" style="position:absolute;margin-left:208.6pt;margin-top:244.25pt;width:47.05pt;height:98.4pt;z-index:251697152;visibility:visible;mso-wrap-style:square;mso-wrap-distance-left:9pt;mso-wrap-distance-top:0;mso-wrap-distance-right:9pt;mso-wrap-distance-bottom:0;mso-position-horizontal:absolute;mso-position-horizontal-relative:text;mso-position-vertical:absolute;mso-position-vertical-relative:text" o:gfxdata="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" strokecolor="black [3213]" strokeweight="1.5pt">
                 <v:stroke endarrow="block" joinstyle="miter"/>
               </v:shape>
             </w:pict>
@@ -2005,7 +2013,7 @@
         <mc:AlternateContent>
           <mc:Choice Requires="wps">
             <w:drawing>
-              <wp:anchor distT="0" distB="0" distL="114300" distR="114300" simplePos="0" relativeHeight="251701248" behindDoc="0" locked="0" layoutInCell="1" allowOverlap="1">
+              <wp:anchor distT="0" distB="0" distL="114300" distR="114300" simplePos="0" relativeHeight="251696128" behindDoc="0" locked="0" layoutInCell="1" allowOverlap="1" wp14:anchorId="5E234DE8" wp14:editId="2B20B1E4">
                 <wp:simplePos x="0" y="0"/>
                 <wp:positionH relativeFrom="column">
                   <wp:posOffset>2640110</wp:posOffset>
@@ -2060,7 +2068,7 @@
           </mc:Choice>
           <mc:Fallback>
             <w:pict>
-              <v:shape w14:anchorId="4C77E1FB" id="Straight Arrow Connector 68" o:spid="_x0000_s1026" type="#_x0000_t32" style="position:absolute;margin-left:207.9pt;margin-top:244.25pt;width:47.05pt;height:71.3pt;z-index:251701248;visibility:visible;mso-wrap-style:square;mso-wrap-distance-left:9pt;mso-wrap-distance-top:0;mso-wrap-distance-right:9pt;mso-wrap-distance-bottom:0;mso-position-horizontal:absolute;mso-position-horizontal-relative:text;mso-position-vertical:absolute;mso-position-vertical-relative:text" o:gfxdata="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" strokecolor="black [3213]" strokeweight="1.5pt">
+              <v:shape w14:anchorId="6FFB99FD" id="Straight Arrow Connector 68" o:spid="_x0000_s1026" type="#_x0000_t32" style="position:absolute;margin-left:207.9pt;margin-top:244.25pt;width:47.05pt;height:71.3pt;z-index:251696128;visibility:visible;mso-wrap-style:square;mso-wrap-distance-left:9pt;mso-wrap-distance-top:0;mso-wrap-distance-right:9pt;mso-wrap-distance-bottom:0;mso-position-horizontal:absolute;mso-position-horizontal-relative:text;mso-position-vertical:absolute;mso-position-vertical-relative:text" o:gfxdata="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" strokecolor="black [3213]" strokeweight="1.5pt">
                 <v:stroke endarrow="block" joinstyle="miter"/>
               </v:shape>
             </w:pict>
@@ -2074,7 +2082,7 @@
         <mc:AlternateContent>
           <mc:Choice Requires="wps">
             <w:drawing>
-              <wp:anchor distT="0" distB="0" distL="114300" distR="114300" simplePos="0" relativeHeight="251700224" behindDoc="0" locked="0" layoutInCell="1" allowOverlap="1">
+              <wp:anchor distT="0" distB="0" distL="114300" distR="114300" simplePos="0" relativeHeight="251695104" behindDoc="0" locked="0" layoutInCell="1" allowOverlap="1" wp14:anchorId="7CD1EA5B" wp14:editId="205538DE">
                 <wp:simplePos x="0" y="0"/>
                 <wp:positionH relativeFrom="column">
                   <wp:posOffset>2640110</wp:posOffset>
@@ -2129,7 +2137,7 @@
           </mc:Choice>
           <mc:Fallback>
             <w:pict>
-              <v:shape w14:anchorId="4CD0D40E" id="Straight Arrow Connector 67" o:spid="_x0000_s1026" type="#_x0000_t32" style="position:absolute;margin-left:207.9pt;margin-top:243.55pt;width:47.05pt;height:43.5pt;z-index:251700224;visibility:visible;mso-wrap-style:square;mso-wrap-distance-left:9pt;mso-wrap-distance-top:0;mso-wrap-distance-right:9pt;mso-wrap-distance-bottom:0;mso-position-horizontal:absolute;mso-position-horizontal-relative:text;mso-position-vertical:absolute;mso-position-vertical-relative:text" o:gfxdata="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" strokecolor="black [3213]" strokeweight="1.5pt">
+              <v:shape w14:anchorId="1035B382" id="Straight Arrow Connector 67" o:spid="_x0000_s1026" type="#_x0000_t32" style="position:absolute;margin-left:207.9pt;margin-top:243.55pt;width:47.05pt;height:43.5pt;z-index:251695104;visibility:visible;mso-wrap-style:square;mso-wrap-distance-left:9pt;mso-wrap-distance-top:0;mso-wrap-distance-right:9pt;mso-wrap-distance-bottom:0;mso-position-horizontal:absolute;mso-position-horizontal-relative:text;mso-position-vertical:absolute;mso-position-vertical-relative:text" o:gfxdata="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" strokecolor="black [3213]" strokeweight="1.5pt">
                 <v:stroke endarrow="block" joinstyle="miter"/>
               </v:shape>
             </w:pict>
@@ -2137,8 +2145,11 @@
         </mc:AlternateContent>
       </w:r>
       <w:r>
+        <w:rPr>
+          <w:noProof/>
+        </w:rPr>
         <w:drawing>
-          <wp:anchor distT="0" distB="0" distL="114300" distR="114300" simplePos="0" relativeHeight="251679744" behindDoc="0" locked="0" layoutInCell="1" allowOverlap="1" wp14:anchorId="69F75D46" wp14:editId="51C24821">
+          <wp:anchor distT="0" distB="0" distL="114300" distR="114300" simplePos="0" relativeHeight="251674624" behindDoc="0" locked="0" layoutInCell="1" allowOverlap="1" wp14:anchorId="79354553" wp14:editId="0073699B">
             <wp:simplePos x="0" y="0"/>
             <wp:positionH relativeFrom="column">
               <wp:posOffset>1314450</wp:posOffset>
@@ -2190,8 +2201,11 @@
         </w:drawing>
       </w:r>
       <w:r>
+        <w:rPr>
+          <w:noProof/>
+        </w:rPr>
         <w:drawing>
-          <wp:anchor distT="0" distB="0" distL="114300" distR="114300" simplePos="0" relativeHeight="251680768" behindDoc="0" locked="0" layoutInCell="1" allowOverlap="1" wp14:anchorId="6FE1E1E1" wp14:editId="47A370D2">
+          <wp:anchor distT="0" distB="0" distL="114300" distR="114300" simplePos="0" relativeHeight="251675648" behindDoc="0" locked="0" layoutInCell="1" allowOverlap="1" wp14:anchorId="3227041E" wp14:editId="66A70153">
             <wp:simplePos x="0" y="0"/>
             <wp:positionH relativeFrom="column">
               <wp:posOffset>1320165</wp:posOffset>
@@ -2249,7 +2263,7 @@
         <mc:AlternateContent>
           <mc:Choice Requires="wpg">
             <w:drawing>
-              <wp:anchor distT="0" distB="0" distL="114300" distR="114300" simplePos="0" relativeHeight="251699200" behindDoc="0" locked="0" layoutInCell="1" allowOverlap="1">
+              <wp:anchor distT="0" distB="0" distL="114300" distR="114300" simplePos="0" relativeHeight="251694080" behindDoc="0" locked="0" layoutInCell="1" allowOverlap="1" wp14:anchorId="2B398192" wp14:editId="2FEAB8D4">
                 <wp:simplePos x="0" y="0"/>
                 <wp:positionH relativeFrom="column">
                   <wp:posOffset>3192145</wp:posOffset>
@@ -2731,7 +2745,7 @@
           </mc:Choice>
           <mc:Fallback>
             <w:pict>
-              <v:group w14:anchorId="2556BBB5" id="Group 66" o:spid="_x0000_s1026" style="position:absolute;margin-left:251.35pt;margin-top:272.15pt;width:149.7pt;height:87.7pt;z-index:251699200" coordsize="19010,11135" o:gfxdata="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">
+              <v:group w14:anchorId="75AC1122" id="Group 66" o:spid="_x0000_s1026" style="position:absolute;margin-left:251.35pt;margin-top:272.15pt;width:149.7pt;height:87.7pt;z-index:251694080" coordsize="19010,11135" o:gfxdata="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">
                 <v:roundrect id="Rounded Rectangle 51" o:spid="_x0000_s1027" style="position:absolute;width:6064;height:11135;visibility:visible;mso-wrap-style:square;v-text-anchor:middle" arcsize="4075f" o:gfxdata="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" filled="f" strokecolor="black [3213]" strokeweight="1.5pt">
                   <v:stroke joinstyle="miter"/>
                 </v:roundrect>
@@ -2771,10 +2785,13 @@
         </mc:AlternateContent>
       </w:r>
       <w:r>
+        <w:rPr>
+          <w:noProof/>
+        </w:rPr>
         <mc:AlternateContent>
           <mc:Choice Requires="wps">
             <w:drawing>
-              <wp:anchor distT="0" distB="0" distL="114300" distR="114300" simplePos="0" relativeHeight="251682816" behindDoc="0" locked="0" layoutInCell="1" allowOverlap="1" wp14:anchorId="5865D443" wp14:editId="558CFB49">
+              <wp:anchor distT="0" distB="0" distL="114300" distR="114300" simplePos="0" relativeHeight="251677696" behindDoc="0" locked="0" layoutInCell="1" allowOverlap="1" wp14:anchorId="3F785F2E" wp14:editId="5AC15CA1">
                 <wp:simplePos x="0" y="0"/>
                 <wp:positionH relativeFrom="column">
                   <wp:posOffset>1724660</wp:posOffset>
@@ -2829,7 +2846,7 @@
           </mc:Choice>
           <mc:Fallback>
             <w:pict>
-              <v:shape w14:anchorId="21839041" id="Straight Arrow Connector 47" o:spid="_x0000_s1026" type="#_x0000_t32" style="position:absolute;margin-left:135.8pt;margin-top:382.75pt;width:28.5pt;height:0;z-index:251682816;visibility:visible;mso-wrap-style:square;mso-wrap-distance-left:9pt;mso-wrap-distance-top:0;mso-wrap-distance-right:9pt;mso-wrap-distance-bottom:0;mso-position-horizontal:absolute;mso-position-horizontal-relative:text;mso-position-vertical:absolute;mso-position-vertical-relative:text" o:gfxdata="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" strokecolor="black [3213]" strokeweight="1.5pt">
+              <v:shape w14:anchorId="032FEFA9" id="Straight Arrow Connector 47" o:spid="_x0000_s1026" type="#_x0000_t32" style="position:absolute;margin-left:135.8pt;margin-top:382.75pt;width:28.5pt;height:0;z-index:251677696;visibility:visible;mso-wrap-style:square;mso-wrap-distance-left:9pt;mso-wrap-distance-top:0;mso-wrap-distance-right:9pt;mso-wrap-distance-bottom:0;mso-position-horizontal:absolute;mso-position-horizontal-relative:text;mso-position-vertical:absolute;mso-position-vertical-relative:text" o:gfxdata="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" strokecolor="black [3213]" strokeweight="1.5pt">
                 <v:stroke endarrow="block" joinstyle="miter"/>
               </v:shape>
             </w:pict>
@@ -2837,10 +2854,13 @@
         </mc:AlternateContent>
       </w:r>
       <w:r>
+        <w:rPr>
+          <w:noProof/>
+        </w:rPr>
         <mc:AlternateContent>
           <mc:Choice Requires="wps">
             <w:drawing>
-              <wp:anchor distT="0" distB="0" distL="114300" distR="114300" simplePos="0" relativeHeight="251681792" behindDoc="0" locked="0" layoutInCell="1" allowOverlap="1" wp14:anchorId="062F8B1D" wp14:editId="68F89127">
+              <wp:anchor distT="0" distB="0" distL="114300" distR="114300" simplePos="0" relativeHeight="251676672" behindDoc="0" locked="0" layoutInCell="1" allowOverlap="1" wp14:anchorId="75722105" wp14:editId="470B6E7F">
                 <wp:simplePos x="0" y="0"/>
                 <wp:positionH relativeFrom="column">
                   <wp:posOffset>1722120</wp:posOffset>
@@ -2895,7 +2915,7 @@
           </mc:Choice>
           <mc:Fallback>
             <w:pict>
-              <v:shape w14:anchorId="57A58654" id="Straight Arrow Connector 46" o:spid="_x0000_s1026" type="#_x0000_t32" style="position:absolute;margin-left:135.6pt;margin-top:353.9pt;width:28.5pt;height:0;z-index:251681792;visibility:visible;mso-wrap-style:square;mso-wrap-distance-left:9pt;mso-wrap-distance-top:0;mso-wrap-distance-right:9pt;mso-wrap-distance-bottom:0;mso-position-horizontal:absolute;mso-position-horizontal-relative:text;mso-position-vertical:absolute;mso-position-vertical-relative:text" o:gfxdata="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" strokecolor="black [3213]" strokeweight="1.5pt">
+              <v:shape w14:anchorId="41F8541C" id="Straight Arrow Connector 46" o:spid="_x0000_s1026" type="#_x0000_t32" style="position:absolute;margin-left:135.6pt;margin-top:353.9pt;width:28.5pt;height:0;z-index:251676672;visibility:visible;mso-wrap-style:square;mso-wrap-distance-left:9pt;mso-wrap-distance-top:0;mso-wrap-distance-right:9pt;mso-wrap-distance-bottom:0;mso-position-horizontal:absolute;mso-position-horizontal-relative:text;mso-position-vertical:absolute;mso-position-vertical-relative:text" o:gfxdata="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" strokecolor="black [3213]" strokeweight="1.5pt">
                 <v:stroke endarrow="block" joinstyle="miter"/>
               </v:shape>
             </w:pict>
@@ -2903,10 +2923,13 @@
         </mc:AlternateContent>
       </w:r>
       <w:r>
+        <w:rPr>
+          <w:noProof/>
+        </w:rPr>
         <mc:AlternateContent>
           <mc:Choice Requires="wps">
             <w:drawing>
-              <wp:anchor distT="0" distB="0" distL="114300" distR="114300" simplePos="0" relativeHeight="251678720" behindDoc="0" locked="0" layoutInCell="1" allowOverlap="1" wp14:anchorId="250D237D" wp14:editId="04172883">
+              <wp:anchor distT="0" distB="0" distL="114300" distR="114300" simplePos="0" relativeHeight="251673600" behindDoc="0" locked="0" layoutInCell="1" allowOverlap="1" wp14:anchorId="0F6BB2AD" wp14:editId="1C9AC818">
                 <wp:simplePos x="0" y="0"/>
                 <wp:positionH relativeFrom="column">
                   <wp:posOffset>2156460</wp:posOffset>
@@ -2975,7 +2998,7 @@
           </mc:Choice>
           <mc:Fallback>
             <w:pict>
-              <v:roundrect w14:anchorId="250D237D" id="Rounded Rectangle 45" o:spid="_x0000_s1037" style="position:absolute;margin-left:169.8pt;margin-top:367.7pt;width:39.2pt;height:23.5pt;z-index:251678720;visibility:visible;mso-wrap-style:square;mso-wrap-distance-left:9pt;mso-wrap-distance-top:0;mso-wrap-distance-right:9pt;mso-wrap-distance-bottom:0;mso-position-horizontal:absolute;mso-position-horizontal-relative:text;mso-position-vertical:absolute;mso-position-vertical-relative:text;v-text-anchor:middle" arcsize="4958f" o:gfxdata="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" filled="f" strokecolor="black [3213]" strokeweight="1.5pt">
+              <v:roundrect w14:anchorId="0F6BB2AD" id="Rounded Rectangle 45" o:spid="_x0000_s1033" style="position:absolute;margin-left:169.8pt;margin-top:367.7pt;width:39.2pt;height:23.5pt;z-index:251673600;visibility:visible;mso-wrap-style:square;mso-wrap-distance-left:9pt;mso-wrap-distance-top:0;mso-wrap-distance-right:9pt;mso-wrap-distance-bottom:0;mso-position-horizontal:absolute;mso-position-horizontal-relative:text;mso-position-vertical:absolute;mso-position-vertical-relative:text;v-text-anchor:middle" arcsize="4958f" o:gfxdata="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" filled="f" strokecolor="black [3213]" strokeweight="1.5pt">
                 <v:stroke joinstyle="miter"/>
                 <v:textbox>
                   <w:txbxContent>
@@ -2988,10 +3011,13 @@
         </mc:AlternateContent>
       </w:r>
       <w:r>
+        <w:rPr>
+          <w:noProof/>
+        </w:rPr>
         <mc:AlternateContent>
           <mc:Choice Requires="wps">
             <w:drawing>
-              <wp:anchor distT="0" distB="0" distL="114300" distR="114300" simplePos="0" relativeHeight="251677696" behindDoc="0" locked="0" layoutInCell="1" allowOverlap="1" wp14:anchorId="61A65D31" wp14:editId="4651FD7D">
+              <wp:anchor distT="0" distB="0" distL="114300" distR="114300" simplePos="0" relativeHeight="251672576" behindDoc="0" locked="0" layoutInCell="1" allowOverlap="1" wp14:anchorId="204A3EC8" wp14:editId="78FAFEE8">
                 <wp:simplePos x="0" y="0"/>
                 <wp:positionH relativeFrom="column">
                   <wp:posOffset>2156460</wp:posOffset>
@@ -3055,7 +3081,7 @@
           </mc:Choice>
           <mc:Fallback>
             <w:pict>
-              <v:roundrect w14:anchorId="7AE22962" id="Rounded Rectangle 44" o:spid="_x0000_s1026" style="position:absolute;margin-left:169.8pt;margin-top:339.9pt;width:39.2pt;height:23.5pt;z-index:251677696;visibility:visible;mso-wrap-style:square;mso-wrap-distance-left:9pt;mso-wrap-distance-top:0;mso-wrap-distance-right:9pt;mso-wrap-distance-bottom:0;mso-position-horizontal:absolute;mso-position-horizontal-relative:text;mso-position-vertical:absolute;mso-position-vertical-relative:text;v-text-anchor:middle" arcsize="4958f" o:gfxdata="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" filled="f" strokecolor="black [3213]" strokeweight="1.5pt">
+              <v:roundrect w14:anchorId="590DB0B7" id="Rounded Rectangle 44" o:spid="_x0000_s1026" style="position:absolute;margin-left:169.8pt;margin-top:339.9pt;width:39.2pt;height:23.5pt;z-index:251672576;visibility:visible;mso-wrap-style:square;mso-wrap-distance-left:9pt;mso-wrap-distance-top:0;mso-wrap-distance-right:9pt;mso-wrap-distance-bottom:0;mso-position-horizontal:absolute;mso-position-horizontal-relative:text;mso-position-vertical:absolute;mso-position-vertical-relative:text;v-text-anchor:middle" arcsize="4958f" o:gfxdata="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" filled="f" strokecolor="black [3213]" strokeweight="1.5pt">
                 <v:stroke joinstyle="miter"/>
               </v:roundrect>
             </w:pict>
@@ -3063,10 +3089,13 @@
         </mc:AlternateContent>
       </w:r>
       <w:r>
+        <w:rPr>
+          <w:noProof/>
+        </w:rPr>
         <mc:AlternateContent>
           <mc:Choice Requires="wps">
             <w:drawing>
-              <wp:anchor distT="0" distB="0" distL="114300" distR="114300" simplePos="0" relativeHeight="251676672" behindDoc="0" locked="0" layoutInCell="1" allowOverlap="1" wp14:anchorId="654789C9" wp14:editId="047DC86D">
+              <wp:anchor distT="0" distB="0" distL="114300" distR="114300" simplePos="0" relativeHeight="251671552" behindDoc="0" locked="0" layoutInCell="1" allowOverlap="1" wp14:anchorId="3FC2BF21" wp14:editId="50120157">
                 <wp:simplePos x="0" y="0"/>
                 <wp:positionH relativeFrom="column">
                   <wp:posOffset>2102485</wp:posOffset>
@@ -3130,7 +3159,7 @@
           </mc:Choice>
           <mc:Fallback>
             <w:pict>
-              <v:roundrect w14:anchorId="207BDFBA" id="Rounded Rectangle 43" o:spid="_x0000_s1026" style="position:absolute;margin-left:165.55pt;margin-top:335.6pt;width:47.75pt;height:59.85pt;z-index:251676672;visibility:visible;mso-wrap-style:square;mso-wrap-distance-left:9pt;mso-wrap-distance-top:0;mso-wrap-distance-right:9pt;mso-wrap-distance-bottom:0;mso-position-horizontal:absolute;mso-position-horizontal-relative:text;mso-position-vertical:absolute;mso-position-vertical-relative:text;v-text-anchor:middle" arcsize="4075f" o:gfxdata="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" filled="f" strokecolor="black [3213]" strokeweight="1.5pt">
+              <v:roundrect w14:anchorId="6A3A085D" id="Rounded Rectangle 43" o:spid="_x0000_s1026" style="position:absolute;margin-left:165.55pt;margin-top:335.6pt;width:47.75pt;height:59.85pt;z-index:251671552;visibility:visible;mso-wrap-style:square;mso-wrap-distance-left:9pt;mso-wrap-distance-top:0;mso-wrap-distance-right:9pt;mso-wrap-distance-bottom:0;mso-position-horizontal:absolute;mso-position-horizontal-relative:text;mso-position-vertical:absolute;mso-position-vertical-relative:text;v-text-anchor:middle" arcsize="4075f" o:gfxdata="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" filled="f" strokecolor="black [3213]" strokeweight="1.5pt">
                 <v:stroke joinstyle="miter"/>
               </v:roundrect>
             </w:pict>
@@ -3144,7 +3173,7 @@
         <mc:AlternateContent>
           <mc:Choice Requires="wps">
             <w:drawing>
-              <wp:anchor distT="0" distB="0" distL="114300" distR="114300" simplePos="0" relativeHeight="251657216" behindDoc="0" locked="0" layoutInCell="1" allowOverlap="1">
+              <wp:anchor distT="0" distB="0" distL="114300" distR="114300" simplePos="0" relativeHeight="251652096" behindDoc="0" locked="0" layoutInCell="1" allowOverlap="1" wp14:anchorId="6CFDE931" wp14:editId="5DCA5892">
                 <wp:simplePos x="0" y="0"/>
                 <wp:positionH relativeFrom="column">
                   <wp:posOffset>793203</wp:posOffset>
@@ -3208,7 +3237,7 @@
           </mc:Choice>
           <mc:Fallback>
             <w:pict>
-              <v:roundrect w14:anchorId="39C43FD3" id="Rounded Rectangle 19" o:spid="_x0000_s1026" style="position:absolute;margin-left:62.45pt;margin-top:227.85pt;width:47.75pt;height:59.9pt;z-index:251657216;visibility:visible;mso-wrap-style:square;mso-wrap-distance-left:9pt;mso-wrap-distance-top:0;mso-wrap-distance-right:9pt;mso-wrap-distance-bottom:0;mso-position-horizontal:absolute;mso-position-horizontal-relative:text;mso-position-vertical:absolute;mso-position-vertical-relative:text;v-text-anchor:middle" arcsize="4075f" o:gfxdata="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" filled="f" strokecolor="black [3213]" strokeweight="1.5pt">
+              <v:roundrect w14:anchorId="3FF3206C" id="Rounded Rectangle 19" o:spid="_x0000_s1026" style="position:absolute;margin-left:62.45pt;margin-top:227.85pt;width:47.75pt;height:59.9pt;z-index:251652096;visibility:visible;mso-wrap-style:square;mso-wrap-distance-left:9pt;mso-wrap-distance-top:0;mso-wrap-distance-right:9pt;mso-wrap-distance-bottom:0;mso-position-horizontal:absolute;mso-position-horizontal-relative:text;mso-position-vertical:absolute;mso-position-vertical-relative:text;v-text-anchor:middle" arcsize="4075f" o:gfxdata="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" filled="f" strokecolor="black [3213]" strokeweight="1.5pt">
                 <v:stroke joinstyle="miter"/>
               </v:roundrect>
             </w:pict>
@@ -3222,7 +3251,7 @@
         <mc:AlternateContent>
           <mc:Choice Requires="wps">
             <w:drawing>
-              <wp:anchor distT="0" distB="0" distL="114300" distR="114300" simplePos="0" relativeHeight="251658240" behindDoc="0" locked="0" layoutInCell="1" allowOverlap="1">
+              <wp:anchor distT="0" distB="0" distL="114300" distR="114300" simplePos="0" relativeHeight="251653120" behindDoc="0" locked="0" layoutInCell="1" allowOverlap="1" wp14:anchorId="56633B37" wp14:editId="36B4BD72">
                 <wp:simplePos x="0" y="0"/>
                 <wp:positionH relativeFrom="column">
                   <wp:posOffset>847524</wp:posOffset>
@@ -3286,7 +3315,7 @@
           </mc:Choice>
           <mc:Fallback>
             <w:pict>
-              <v:roundrect w14:anchorId="6435911E" id="Rounded Rectangle 20" o:spid="_x0000_s1026" style="position:absolute;margin-left:66.75pt;margin-top:232.1pt;width:39.2pt;height:23.5pt;z-index:251658240;visibility:visible;mso-wrap-style:square;mso-wrap-distance-left:9pt;mso-wrap-distance-top:0;mso-wrap-distance-right:9pt;mso-wrap-distance-bottom:0;mso-position-horizontal:absolute;mso-position-horizontal-relative:text;mso-position-vertical:absolute;mso-position-vertical-relative:text;v-text-anchor:middle" arcsize="4958f" o:gfxdata="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" filled="f" strokecolor="black [3213]" strokeweight="1.5pt">
+              <v:roundrect w14:anchorId="49CE4053" id="Rounded Rectangle 20" o:spid="_x0000_s1026" style="position:absolute;margin-left:66.75pt;margin-top:232.1pt;width:39.2pt;height:23.5pt;z-index:251653120;visibility:visible;mso-wrap-style:square;mso-wrap-distance-left:9pt;mso-wrap-distance-top:0;mso-wrap-distance-right:9pt;mso-wrap-distance-bottom:0;mso-position-horizontal:absolute;mso-position-horizontal-relative:text;mso-position-vertical:absolute;mso-position-vertical-relative:text;v-text-anchor:middle" arcsize="4958f" o:gfxdata="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" filled="f" strokecolor="black [3213]" strokeweight="1.5pt">
                 <v:stroke joinstyle="miter"/>
               </v:roundrect>
             </w:pict>
@@ -3300,7 +3329,7 @@
         <mc:AlternateContent>
           <mc:Choice Requires="wps">
             <w:drawing>
-              <wp:anchor distT="0" distB="0" distL="114300" distR="114300" simplePos="0" relativeHeight="251659264" behindDoc="0" locked="0" layoutInCell="1" allowOverlap="1">
+              <wp:anchor distT="0" distB="0" distL="114300" distR="114300" simplePos="0" relativeHeight="251654144" behindDoc="0" locked="0" layoutInCell="1" allowOverlap="1" wp14:anchorId="2F9B0DBF" wp14:editId="4ED4812D">
                 <wp:simplePos x="0" y="0"/>
                 <wp:positionH relativeFrom="column">
                   <wp:posOffset>847524</wp:posOffset>
@@ -3369,7 +3398,7 @@
           </mc:Choice>
           <mc:Fallback>
             <w:pict>
-              <v:roundrect id="Rounded Rectangle 21" o:spid="_x0000_s1038" style="position:absolute;margin-left:66.75pt;margin-top:259.9pt;width:39.2pt;height:23.5pt;z-index:251659264;visibility:visible;mso-wrap-style:square;mso-wrap-distance-left:9pt;mso-wrap-distance-top:0;mso-wrap-distance-right:9pt;mso-wrap-distance-bottom:0;mso-position-horizontal:absolute;mso-position-horizontal-relative:text;mso-position-vertical:absolute;mso-position-vertical-relative:text;v-text-anchor:middle" arcsize="4958f" o:gfxdata="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" filled="f" strokecolor="black [3213]" strokeweight="1.5pt">
+              <v:roundrect w14:anchorId="2F9B0DBF" id="Rounded Rectangle 21" o:spid="_x0000_s1034" style="position:absolute;margin-left:66.75pt;margin-top:259.9pt;width:39.2pt;height:23.5pt;z-index:251654144;visibility:visible;mso-wrap-style:square;mso-wrap-distance-left:9pt;mso-wrap-distance-top:0;mso-wrap-distance-right:9pt;mso-wrap-distance-bottom:0;mso-position-horizontal:absolute;mso-position-horizontal-relative:text;mso-position-vertical:absolute;mso-position-vertical-relative:text;v-text-anchor:middle" arcsize="4958f" o:gfxdata="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" filled="f" strokecolor="black [3213]" strokeweight="1.5pt">
                 <v:stroke joinstyle="miter"/>
                 <v:textbox>
                   <w:txbxContent>
@@ -3388,7 +3417,7 @@
         <mc:AlternateContent>
           <mc:Choice Requires="wps">
             <w:drawing>
-              <wp:anchor distT="0" distB="0" distL="114300" distR="114300" simplePos="0" relativeHeight="251660288" behindDoc="0" locked="0" layoutInCell="1" allowOverlap="1">
+              <wp:anchor distT="0" distB="0" distL="114300" distR="114300" simplePos="0" relativeHeight="251655168" behindDoc="0" locked="0" layoutInCell="1" allowOverlap="1" wp14:anchorId="2A95ADB9" wp14:editId="496C6F1E">
                 <wp:simplePos x="0" y="0"/>
                 <wp:positionH relativeFrom="column">
                   <wp:posOffset>1336411</wp:posOffset>
@@ -3444,7 +3473,7 @@
           </mc:Choice>
           <mc:Fallback>
             <w:pict>
-              <v:shape w14:anchorId="58BEE087" id="Straight Arrow Connector 23" o:spid="_x0000_s1026" type="#_x0000_t32" style="position:absolute;margin-left:105.25pt;margin-top:242.8pt;width:63.45pt;height:0;z-index:251660288;visibility:visible;mso-wrap-style:square;mso-wrap-distance-left:9pt;mso-wrap-distance-top:0;mso-wrap-distance-right:9pt;mso-wrap-distance-bottom:0;mso-position-horizontal:absolute;mso-position-horizontal-relative:text;mso-position-vertical:absolute;mso-position-vertical-relative:text" o:gfxdata="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" strokecolor="black [3213]" strokeweight="1.5pt">
+              <v:shape w14:anchorId="1593C72A" id="Straight Arrow Connector 23" o:spid="_x0000_s1026" type="#_x0000_t32" style="position:absolute;margin-left:105.25pt;margin-top:242.8pt;width:63.45pt;height:0;z-index:251655168;visibility:visible;mso-wrap-style:square;mso-wrap-distance-left:9pt;mso-wrap-distance-top:0;mso-wrap-distance-right:9pt;mso-wrap-distance-bottom:0;mso-position-horizontal:absolute;mso-position-horizontal-relative:text;mso-position-vertical:absolute;mso-position-vertical-relative:text" o:gfxdata="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" strokecolor="black [3213]" strokeweight="1.5pt">
                 <v:stroke dashstyle="dash" endarrow="block" joinstyle="miter"/>
               </v:shape>
             </w:pict>
@@ -3458,7 +3487,7 @@
         <mc:AlternateContent>
           <mc:Choice Requires="wps">
             <w:drawing>
-              <wp:anchor distT="0" distB="0" distL="114300" distR="114300" simplePos="0" relativeHeight="251661312" behindDoc="0" locked="0" layoutInCell="1" allowOverlap="1">
+              <wp:anchor distT="0" distB="0" distL="114300" distR="114300" simplePos="0" relativeHeight="251656192" behindDoc="0" locked="0" layoutInCell="1" allowOverlap="1" wp14:anchorId="7E4CA306" wp14:editId="5FEFAE95">
                 <wp:simplePos x="0" y="0"/>
                 <wp:positionH relativeFrom="column">
                   <wp:posOffset>1336411</wp:posOffset>
@@ -3514,7 +3543,7 @@
           </mc:Choice>
           <mc:Fallback>
             <w:pict>
-              <v:shape w14:anchorId="528F5672" id="Straight Arrow Connector 24" o:spid="_x0000_s1026" type="#_x0000_t32" style="position:absolute;margin-left:105.25pt;margin-top:270.6pt;width:63.45pt;height:0;z-index:251661312;visibility:visible;mso-wrap-style:square;mso-wrap-distance-left:9pt;mso-wrap-distance-top:0;mso-wrap-distance-right:9pt;mso-wrap-distance-bottom:0;mso-position-horizontal:absolute;mso-position-horizontal-relative:text;mso-position-vertical:absolute;mso-position-vertical-relative:text" o:gfxdata="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" strokecolor="black [3213]" strokeweight="1.5pt">
+              <v:shape w14:anchorId="46F73EF8" id="Straight Arrow Connector 24" o:spid="_x0000_s1026" type="#_x0000_t32" style="position:absolute;margin-left:105.25pt;margin-top:270.6pt;width:63.45pt;height:0;z-index:251656192;visibility:visible;mso-wrap-style:square;mso-wrap-distance-left:9pt;mso-wrap-distance-top:0;mso-wrap-distance-right:9pt;mso-wrap-distance-bottom:0;mso-position-horizontal:absolute;mso-position-horizontal-relative:text;mso-position-vertical:absolute;mso-position-vertical-relative:text" o:gfxdata="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" strokecolor="black [3213]" strokeweight="1.5pt">
                 <v:stroke dashstyle="dash" endarrow="block" joinstyle="miter"/>
               </v:shape>
             </w:pict>
@@ -3528,7 +3557,7 @@
         <mc:AlternateContent>
           <mc:Choice Requires="wps">
             <w:drawing>
-              <wp:anchor distT="0" distB="0" distL="114300" distR="114300" simplePos="0" relativeHeight="251662336" behindDoc="0" locked="0" layoutInCell="1" allowOverlap="1">
+              <wp:anchor distT="0" distB="0" distL="114300" distR="114300" simplePos="0" relativeHeight="251657216" behindDoc="0" locked="0" layoutInCell="1" allowOverlap="1" wp14:anchorId="5B0B678E" wp14:editId="09097E6C">
                 <wp:simplePos x="0" y="0"/>
                 <wp:positionH relativeFrom="column">
                   <wp:posOffset>2087849</wp:posOffset>
@@ -3592,7 +3621,7 @@
           </mc:Choice>
           <mc:Fallback>
             <w:pict>
-              <v:roundrect w14:anchorId="2D837A45" id="Rounded Rectangle 28" o:spid="_x0000_s1026" style="position:absolute;margin-left:164.4pt;margin-top:227.85pt;width:47.75pt;height:59.9pt;z-index:251662336;visibility:visible;mso-wrap-style:square;mso-wrap-distance-left:9pt;mso-wrap-distance-top:0;mso-wrap-distance-right:9pt;mso-wrap-distance-bottom:0;mso-position-horizontal:absolute;mso-position-horizontal-relative:text;mso-position-vertical:absolute;mso-position-vertical-relative:text;v-text-anchor:middle" arcsize="4075f" o:gfxdata="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" filled="f" strokecolor="black [3213]" strokeweight="1.5pt">
+              <v:roundrect w14:anchorId="450A81F0" id="Rounded Rectangle 28" o:spid="_x0000_s1026" style="position:absolute;margin-left:164.4pt;margin-top:227.85pt;width:47.75pt;height:59.9pt;z-index:251657216;visibility:visible;mso-wrap-style:square;mso-wrap-distance-left:9pt;mso-wrap-distance-top:0;mso-wrap-distance-right:9pt;mso-wrap-distance-bottom:0;mso-position-horizontal:absolute;mso-position-horizontal-relative:text;mso-position-vertical:absolute;mso-position-vertical-relative:text;v-text-anchor:middle" arcsize="4075f" o:gfxdata="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" filled="f" strokecolor="black [3213]" strokeweight="1.5pt">
                 <v:stroke joinstyle="miter"/>
               </v:roundrect>
             </w:pict>
@@ -3606,7 +3635,7 @@
         <mc:AlternateContent>
           <mc:Choice Requires="wps">
             <w:drawing>
-              <wp:anchor distT="0" distB="0" distL="114300" distR="114300" simplePos="0" relativeHeight="251663360" behindDoc="0" locked="0" layoutInCell="1" allowOverlap="1">
+              <wp:anchor distT="0" distB="0" distL="114300" distR="114300" simplePos="0" relativeHeight="251658240" behindDoc="0" locked="0" layoutInCell="1" allowOverlap="1" wp14:anchorId="4B9DF2C6" wp14:editId="4C43A51D">
                 <wp:simplePos x="0" y="0"/>
                 <wp:positionH relativeFrom="column">
                   <wp:posOffset>2142169</wp:posOffset>
@@ -3670,7 +3699,7 @@
           </mc:Choice>
           <mc:Fallback>
             <w:pict>
-              <v:roundrect w14:anchorId="2A7AD196" id="Rounded Rectangle 29" o:spid="_x0000_s1026" style="position:absolute;margin-left:168.65pt;margin-top:232.1pt;width:39.2pt;height:23.5pt;z-index:251663360;visibility:visible;mso-wrap-style:square;mso-wrap-distance-left:9pt;mso-wrap-distance-top:0;mso-wrap-distance-right:9pt;mso-wrap-distance-bottom:0;mso-position-horizontal:absolute;mso-position-horizontal-relative:text;mso-position-vertical:absolute;mso-position-vertical-relative:text;v-text-anchor:middle" arcsize="4958f" o:gfxdata="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" filled="f" strokecolor="black [3213]" strokeweight="1.5pt">
+              <v:roundrect w14:anchorId="5D53EB21" id="Rounded Rectangle 29" o:spid="_x0000_s1026" style="position:absolute;margin-left:168.65pt;margin-top:232.1pt;width:39.2pt;height:23.5pt;z-index:251658240;visibility:visible;mso-wrap-style:square;mso-wrap-distance-left:9pt;mso-wrap-distance-top:0;mso-wrap-distance-right:9pt;mso-wrap-distance-bottom:0;mso-position-horizontal:absolute;mso-position-horizontal-relative:text;mso-position-vertical:absolute;mso-position-vertical-relative:text;v-text-anchor:middle" arcsize="4958f" o:gfxdata="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" filled="f" strokecolor="black [3213]" strokeweight="1.5pt">
                 <v:stroke joinstyle="miter"/>
               </v:roundrect>
             </w:pict>
@@ -3684,7 +3713,7 @@
         <mc:AlternateContent>
           <mc:Choice Requires="wps">
             <w:drawing>
-              <wp:anchor distT="0" distB="0" distL="114300" distR="114300" simplePos="0" relativeHeight="251664384" behindDoc="0" locked="0" layoutInCell="1" allowOverlap="1">
+              <wp:anchor distT="0" distB="0" distL="114300" distR="114300" simplePos="0" relativeHeight="251659264" behindDoc="0" locked="0" layoutInCell="1" allowOverlap="1" wp14:anchorId="50559DC4" wp14:editId="5A2225FF">
                 <wp:simplePos x="0" y="0"/>
                 <wp:positionH relativeFrom="column">
                   <wp:posOffset>2142169</wp:posOffset>
@@ -3748,7 +3777,7 @@
           </mc:Choice>
           <mc:Fallback>
             <w:pict>
-              <v:roundrect w14:anchorId="081F75FE" id="Rounded Rectangle 30" o:spid="_x0000_s1026" style="position:absolute;margin-left:168.65pt;margin-top:259.9pt;width:39.2pt;height:23.5pt;z-index:251664384;visibility:visible;mso-wrap-style:square;mso-wrap-distance-left:9pt;mso-wrap-distance-top:0;mso-wrap-distance-right:9pt;mso-wrap-distance-bottom:0;mso-position-horizontal:absolute;mso-position-horizontal-relative:text;mso-position-vertical:absolute;mso-position-vertical-relative:text;v-text-anchor:middle" arcsize="4958f" o:gfxdata="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" filled="f" strokecolor="black [3213]" strokeweight="1.5pt">
+              <v:roundrect w14:anchorId="1526C675" id="Rounded Rectangle 30" o:spid="_x0000_s1026" style="position:absolute;margin-left:168.65pt;margin-top:259.9pt;width:39.2pt;height:23.5pt;z-index:251659264;visibility:visible;mso-wrap-style:square;mso-wrap-distance-left:9pt;mso-wrap-distance-top:0;mso-wrap-distance-right:9pt;mso-wrap-distance-bottom:0;mso-position-horizontal:absolute;mso-position-horizontal-relative:text;mso-position-vertical:absolute;mso-position-vertical-relative:text;v-text-anchor:middle" arcsize="4958f" o:gfxdata="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" filled="f" strokecolor="black [3213]" strokeweight="1.5pt">
                 <v:stroke joinstyle="miter"/>
               </v:roundrect>
             </w:pict>
@@ -3762,7 +3791,7 @@
         <mc:AlternateContent>
           <mc:Choice Requires="wps">
             <w:drawing>
-              <wp:anchor distT="0" distB="0" distL="114300" distR="114300" simplePos="0" relativeHeight="251674624" behindDoc="0" locked="0" layoutInCell="1" allowOverlap="1" wp14:anchorId="1CDB2920" wp14:editId="1EC57004">
+              <wp:anchor distT="0" distB="0" distL="114300" distR="114300" simplePos="0" relativeHeight="251669504" behindDoc="0" locked="0" layoutInCell="1" allowOverlap="1" wp14:anchorId="2A3003D5" wp14:editId="6B188705">
                 <wp:simplePos x="0" y="0"/>
                 <wp:positionH relativeFrom="column">
                   <wp:posOffset>415290</wp:posOffset>
@@ -3817,7 +3846,7 @@
           </mc:Choice>
           <mc:Fallback>
             <w:pict>
-              <v:shape w14:anchorId="3B2A7C0F" id="Straight Arrow Connector 39" o:spid="_x0000_s1026" type="#_x0000_t32" style="position:absolute;margin-left:32.7pt;margin-top:271pt;width:28.5pt;height:0;z-index:251674624;visibility:visible;mso-wrap-style:square;mso-wrap-distance-left:9pt;mso-wrap-distance-top:0;mso-wrap-distance-right:9pt;mso-wrap-distance-bottom:0;mso-position-horizontal:absolute;mso-position-horizontal-relative:text;mso-position-vertical:absolute;mso-position-vertical-relative:text" o:gfxdata="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" strokecolor="black [3213]" strokeweight="1.5pt">
+              <v:shape w14:anchorId="48601A6B" id="Straight Arrow Connector 39" o:spid="_x0000_s1026" type="#_x0000_t32" style="position:absolute;margin-left:32.7pt;margin-top:271pt;width:28.5pt;height:0;z-index:251669504;visibility:visible;mso-wrap-style:square;mso-wrap-distance-left:9pt;mso-wrap-distance-top:0;mso-wrap-distance-right:9pt;mso-wrap-distance-bottom:0;mso-position-horizontal:absolute;mso-position-horizontal-relative:text;mso-position-vertical:absolute;mso-position-vertical-relative:text" o:gfxdata="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" strokecolor="black [3213]" strokeweight="1.5pt">
                 <v:stroke endarrow="block" joinstyle="miter"/>
               </v:shape>
             </w:pict>
@@ -3831,7 +3860,7 @@
         <mc:AlternateContent>
           <mc:Choice Requires="wps">
             <w:drawing>
-              <wp:anchor distT="0" distB="0" distL="114300" distR="114300" simplePos="0" relativeHeight="251672576" behindDoc="0" locked="0" layoutInCell="1" allowOverlap="1">
+              <wp:anchor distT="0" distB="0" distL="114300" distR="114300" simplePos="0" relativeHeight="251667456" behindDoc="0" locked="0" layoutInCell="1" allowOverlap="1" wp14:anchorId="6B9A8361" wp14:editId="2700AD6D">
                 <wp:simplePos x="0" y="0"/>
                 <wp:positionH relativeFrom="column">
                   <wp:posOffset>412957</wp:posOffset>
@@ -3886,7 +3915,7 @@
           </mc:Choice>
           <mc:Fallback>
             <w:pict>
-              <v:shape w14:anchorId="6B2B866C" id="Straight Arrow Connector 38" o:spid="_x0000_s1026" type="#_x0000_t32" style="position:absolute;margin-left:32.5pt;margin-top:242.1pt;width:28.5pt;height:0;z-index:251672576;visibility:visible;mso-wrap-style:square;mso-wrap-distance-left:9pt;mso-wrap-distance-top:0;mso-wrap-distance-right:9pt;mso-wrap-distance-bottom:0;mso-position-horizontal:absolute;mso-position-horizontal-relative:text;mso-position-vertical:absolute;mso-position-vertical-relative:text" o:gfxdata="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" strokecolor="black [3213]" strokeweight="1.5pt">
+              <v:shape w14:anchorId="2D9EE59D" id="Straight Arrow Connector 38" o:spid="_x0000_s1026" type="#_x0000_t32" style="position:absolute;margin-left:32.5pt;margin-top:242.1pt;width:28.5pt;height:0;z-index:251667456;visibility:visible;mso-wrap-style:square;mso-wrap-distance-left:9pt;mso-wrap-distance-top:0;mso-wrap-distance-right:9pt;mso-wrap-distance-bottom:0;mso-position-horizontal:absolute;mso-position-horizontal-relative:text;mso-position-vertical:absolute;mso-position-vertical-relative:text" o:gfxdata="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" strokecolor="black [3213]" strokeweight="1.5pt">
                 <v:stroke endarrow="block" joinstyle="miter"/>
               </v:shape>
             </w:pict>
@@ -3898,7 +3927,7 @@
           <w:noProof/>
         </w:rPr>
         <w:drawing>
-          <wp:anchor distT="0" distB="0" distL="114300" distR="114300" simplePos="0" relativeHeight="251671552" behindDoc="0" locked="0" layoutInCell="1" allowOverlap="1" wp14:anchorId="4EBB10E5" wp14:editId="79840BBC">
+          <wp:anchor distT="0" distB="0" distL="114300" distR="114300" simplePos="0" relativeHeight="251666432" behindDoc="0" locked="0" layoutInCell="1" allowOverlap="1" wp14:anchorId="54C77474" wp14:editId="6009E392">
             <wp:simplePos x="0" y="0"/>
             <wp:positionH relativeFrom="column">
               <wp:posOffset>10795</wp:posOffset>
@@ -3954,7 +3983,7 @@
           <w:noProof/>
         </w:rPr>
         <w:drawing>
-          <wp:anchor distT="0" distB="0" distL="114300" distR="114300" simplePos="0" relativeHeight="251669504" behindDoc="0" locked="0" layoutInCell="1" allowOverlap="1" wp14:anchorId="4A81A245" wp14:editId="6A3B0489">
+          <wp:anchor distT="0" distB="0" distL="114300" distR="114300" simplePos="0" relativeHeight="251664384" behindDoc="0" locked="0" layoutInCell="1" allowOverlap="1" wp14:anchorId="520AF0E0" wp14:editId="766C41FC">
             <wp:simplePos x="0" y="0"/>
             <wp:positionH relativeFrom="column">
               <wp:posOffset>14605</wp:posOffset>
@@ -4005,8 +4034,6 @@
           </wp:anchor>
         </w:drawing>
       </w:r>
-      <w:bookmarkStart w:id="0" w:name="_GoBack"/>
-      <w:bookmarkEnd w:id="0"/>
     </w:p>
     <w:sectPr>
       <w:pgSz w:w="11900" w:h="16840"/>

</xml_diff>